<commit_message>
Se modificaron los documentos SHS-ER06 Y SHS-ER11
</commit_message>
<xml_diff>
--- a/Desarrollo/SHS/Requisitos/SHS-ER06.docx
+++ b/Desarrollo/SHS/Requisitos/SHS-ER06.docx
@@ -39,7 +39,7 @@
                     <pic:cNvPicPr preferRelativeResize="0"/>
                   </pic:nvPicPr>
                   <pic:blipFill>
-                    <a:blip r:embed="rId7"/>
+                    <a:blip r:embed="rId8"/>
                     <a:srcRect/>
                     <a:stretch>
                       <a:fillRect/>
@@ -590,7 +590,7 @@
               <w:rPr>
                 <w:color w:val="000000"/>
               </w:rPr>
-              <w:t>Alvarado, Cortez, Tirado</w:t>
+              <w:t>Alvarado Frank, Cortez Fiorella, Tirado Juan</w:t>
             </w:r>
           </w:p>
         </w:tc>
@@ -684,31 +684,7 @@
               <w:rPr>
                 <w:color w:val="000000"/>
               </w:rPr>
-              <w:t>Alvarado,</w:t>
-            </w:r>
-            <w:r>
-              <w:rPr>
-                <w:color w:val="000000"/>
-              </w:rPr>
-              <w:t xml:space="preserve"> </w:t>
-            </w:r>
-            <w:r>
-              <w:rPr>
-                <w:color w:val="000000"/>
-              </w:rPr>
-              <w:t>Cortez,</w:t>
-            </w:r>
-            <w:r>
-              <w:rPr>
-                <w:color w:val="000000"/>
-              </w:rPr>
-              <w:t xml:space="preserve"> </w:t>
-            </w:r>
-            <w:r>
-              <w:rPr>
-                <w:color w:val="000000"/>
-              </w:rPr>
-              <w:t>Tirado</w:t>
+              <w:t>Alvarado Frank, Cortez Fiorella, Tirado Juan</w:t>
             </w:r>
           </w:p>
         </w:tc>
@@ -729,6 +705,9 @@
                 <w:color w:val="000000"/>
               </w:rPr>
             </w:pPr>
+            <w:r>
+              <w:t>30/11/2020</w:t>
+            </w:r>
           </w:p>
         </w:tc>
         <w:tc>
@@ -746,6 +725,9 @@
                 <w:color w:val="000000"/>
               </w:rPr>
             </w:pPr>
+            <w:r>
+              <w:t>3.0</w:t>
+            </w:r>
           </w:p>
         </w:tc>
         <w:tc>
@@ -763,6 +745,9 @@
                 <w:color w:val="000000"/>
               </w:rPr>
             </w:pPr>
+            <w:r>
+              <w:t>Se mejoró la introducción</w:t>
+            </w:r>
           </w:p>
         </w:tc>
         <w:tc>
@@ -780,6 +765,12 @@
                 <w:color w:val="000000"/>
               </w:rPr>
             </w:pPr>
+            <w:r>
+              <w:rPr>
+                <w:color w:val="000000"/>
+              </w:rPr>
+              <w:t>Alvarado Frank, Cortez Fiorella, Tirado Juan</w:t>
+            </w:r>
           </w:p>
         </w:tc>
       </w:tr>
@@ -1093,6 +1084,1312 @@
     <w:p/>
     <w:p/>
     <w:p/>
+    <w:sdt>
+      <w:sdtPr>
+        <w:rPr>
+          <w:lang w:val="es-ES"/>
+        </w:rPr>
+        <w:id w:val="-941380864"/>
+        <w:docPartObj>
+          <w:docPartGallery w:val="Table of Contents"/>
+          <w:docPartUnique/>
+        </w:docPartObj>
+      </w:sdtPr>
+      <w:sdtEndPr>
+        <w:rPr>
+          <w:rFonts w:asciiTheme="minorHAnsi" w:eastAsiaTheme="minorHAnsi" w:hAnsiTheme="minorHAnsi" w:cstheme="minorBidi"/>
+          <w:b/>
+          <w:bCs/>
+          <w:color w:val="auto"/>
+          <w:sz w:val="22"/>
+          <w:szCs w:val="22"/>
+          <w:lang w:eastAsia="en-US"/>
+        </w:rPr>
+      </w:sdtEndPr>
+      <w:sdtContent>
+        <w:p>
+          <w:pPr>
+            <w:pStyle w:val="TtuloTDC"/>
+            <w:rPr>
+              <w:b/>
+              <w:bCs/>
+              <w:color w:val="000000" w:themeColor="text1"/>
+            </w:rPr>
+          </w:pPr>
+          <w:r>
+            <w:rPr>
+              <w:b/>
+              <w:bCs/>
+              <w:color w:val="000000" w:themeColor="text1"/>
+              <w:lang w:val="es-ES"/>
+            </w:rPr>
+            <w:t>INDICE</w:t>
+          </w:r>
+        </w:p>
+        <w:p>
+          <w:pPr>
+            <w:pStyle w:val="TDC1"/>
+            <w:tabs>
+              <w:tab w:val="left" w:pos="440"/>
+              <w:tab w:val="right" w:leader="dot" w:pos="8494"/>
+            </w:tabs>
+            <w:rPr>
+              <w:noProof/>
+            </w:rPr>
+          </w:pPr>
+          <w:r>
+            <w:fldChar w:fldCharType="begin"/>
+          </w:r>
+          <w:r>
+            <w:instrText xml:space="preserve"> TOC \o "1-3" \h \z \u </w:instrText>
+          </w:r>
+          <w:r>
+            <w:fldChar w:fldCharType="separate"/>
+          </w:r>
+          <w:hyperlink w:anchor="_Toc58407630" w:history="1">
+            <w:r>
+              <w:rPr>
+                <w:rStyle w:val="Hipervnculo"/>
+                <w:rFonts w:ascii="Arial" w:eastAsia="Arial" w:hAnsi="Arial" w:cs="Arial"/>
+                <w:noProof/>
+              </w:rPr>
+              <w:t>1.</w:t>
+            </w:r>
+            <w:r>
+              <w:rPr>
+                <w:noProof/>
+              </w:rPr>
+              <w:tab/>
+            </w:r>
+            <w:r>
+              <w:rPr>
+                <w:rStyle w:val="Hipervnculo"/>
+                <w:rFonts w:ascii="Arial" w:eastAsia="Arial" w:hAnsi="Arial" w:cs="Arial"/>
+                <w:noProof/>
+              </w:rPr>
+              <w:t>Introducción</w:t>
+            </w:r>
+            <w:r>
+              <w:rPr>
+                <w:noProof/>
+                <w:webHidden/>
+              </w:rPr>
+              <w:tab/>
+            </w:r>
+            <w:r>
+              <w:rPr>
+                <w:noProof/>
+                <w:webHidden/>
+              </w:rPr>
+              <w:fldChar w:fldCharType="begin"/>
+            </w:r>
+            <w:r>
+              <w:rPr>
+                <w:noProof/>
+                <w:webHidden/>
+              </w:rPr>
+              <w:instrText xml:space="preserve"> PAGEREF _Toc58407630 \h </w:instrText>
+            </w:r>
+            <w:r>
+              <w:rPr>
+                <w:noProof/>
+                <w:webHidden/>
+              </w:rPr>
+            </w:r>
+            <w:r>
+              <w:rPr>
+                <w:noProof/>
+                <w:webHidden/>
+              </w:rPr>
+              <w:fldChar w:fldCharType="separate"/>
+            </w:r>
+            <w:r>
+              <w:rPr>
+                <w:noProof/>
+                <w:webHidden/>
+              </w:rPr>
+              <w:t>4</w:t>
+            </w:r>
+            <w:r>
+              <w:rPr>
+                <w:noProof/>
+                <w:webHidden/>
+              </w:rPr>
+              <w:fldChar w:fldCharType="end"/>
+            </w:r>
+          </w:hyperlink>
+        </w:p>
+        <w:p>
+          <w:pPr>
+            <w:pStyle w:val="TDC2"/>
+            <w:tabs>
+              <w:tab w:val="left" w:pos="880"/>
+              <w:tab w:val="right" w:leader="dot" w:pos="8494"/>
+            </w:tabs>
+            <w:rPr>
+              <w:noProof/>
+            </w:rPr>
+          </w:pPr>
+          <w:hyperlink w:anchor="_Toc58407631" w:history="1">
+            <w:r>
+              <w:rPr>
+                <w:rStyle w:val="Hipervnculo"/>
+                <w:noProof/>
+              </w:rPr>
+              <w:t>1.1</w:t>
+            </w:r>
+            <w:r>
+              <w:rPr>
+                <w:noProof/>
+              </w:rPr>
+              <w:tab/>
+            </w:r>
+            <w:r>
+              <w:rPr>
+                <w:rStyle w:val="Hipervnculo"/>
+                <w:noProof/>
+              </w:rPr>
+              <w:t>Propósito</w:t>
+            </w:r>
+            <w:r>
+              <w:rPr>
+                <w:noProof/>
+                <w:webHidden/>
+              </w:rPr>
+              <w:tab/>
+            </w:r>
+            <w:r>
+              <w:rPr>
+                <w:noProof/>
+                <w:webHidden/>
+              </w:rPr>
+              <w:fldChar w:fldCharType="begin"/>
+            </w:r>
+            <w:r>
+              <w:rPr>
+                <w:noProof/>
+                <w:webHidden/>
+              </w:rPr>
+              <w:instrText xml:space="preserve"> PAGEREF _Toc58407631 \h </w:instrText>
+            </w:r>
+            <w:r>
+              <w:rPr>
+                <w:noProof/>
+                <w:webHidden/>
+              </w:rPr>
+            </w:r>
+            <w:r>
+              <w:rPr>
+                <w:noProof/>
+                <w:webHidden/>
+              </w:rPr>
+              <w:fldChar w:fldCharType="separate"/>
+            </w:r>
+            <w:r>
+              <w:rPr>
+                <w:noProof/>
+                <w:webHidden/>
+              </w:rPr>
+              <w:t>4</w:t>
+            </w:r>
+            <w:r>
+              <w:rPr>
+                <w:noProof/>
+                <w:webHidden/>
+              </w:rPr>
+              <w:fldChar w:fldCharType="end"/>
+            </w:r>
+          </w:hyperlink>
+        </w:p>
+        <w:p>
+          <w:pPr>
+            <w:pStyle w:val="TDC2"/>
+            <w:tabs>
+              <w:tab w:val="left" w:pos="880"/>
+              <w:tab w:val="right" w:leader="dot" w:pos="8494"/>
+            </w:tabs>
+            <w:rPr>
+              <w:noProof/>
+            </w:rPr>
+          </w:pPr>
+          <w:hyperlink w:anchor="_Toc58407632" w:history="1">
+            <w:r>
+              <w:rPr>
+                <w:rStyle w:val="Hipervnculo"/>
+                <w:noProof/>
+              </w:rPr>
+              <w:t>1.2</w:t>
+            </w:r>
+            <w:r>
+              <w:rPr>
+                <w:noProof/>
+              </w:rPr>
+              <w:tab/>
+            </w:r>
+            <w:r>
+              <w:rPr>
+                <w:rStyle w:val="Hipervnculo"/>
+                <w:noProof/>
+              </w:rPr>
+              <w:t>Alcance</w:t>
+            </w:r>
+            <w:r>
+              <w:rPr>
+                <w:noProof/>
+                <w:webHidden/>
+              </w:rPr>
+              <w:tab/>
+            </w:r>
+            <w:r>
+              <w:rPr>
+                <w:noProof/>
+                <w:webHidden/>
+              </w:rPr>
+              <w:fldChar w:fldCharType="begin"/>
+            </w:r>
+            <w:r>
+              <w:rPr>
+                <w:noProof/>
+                <w:webHidden/>
+              </w:rPr>
+              <w:instrText xml:space="preserve"> PAGEREF _Toc58407632 \h </w:instrText>
+            </w:r>
+            <w:r>
+              <w:rPr>
+                <w:noProof/>
+                <w:webHidden/>
+              </w:rPr>
+            </w:r>
+            <w:r>
+              <w:rPr>
+                <w:noProof/>
+                <w:webHidden/>
+              </w:rPr>
+              <w:fldChar w:fldCharType="separate"/>
+            </w:r>
+            <w:r>
+              <w:rPr>
+                <w:noProof/>
+                <w:webHidden/>
+              </w:rPr>
+              <w:t>4</w:t>
+            </w:r>
+            <w:r>
+              <w:rPr>
+                <w:noProof/>
+                <w:webHidden/>
+              </w:rPr>
+              <w:fldChar w:fldCharType="end"/>
+            </w:r>
+          </w:hyperlink>
+        </w:p>
+        <w:p>
+          <w:pPr>
+            <w:pStyle w:val="TDC2"/>
+            <w:tabs>
+              <w:tab w:val="left" w:pos="880"/>
+              <w:tab w:val="right" w:leader="dot" w:pos="8494"/>
+            </w:tabs>
+            <w:rPr>
+              <w:noProof/>
+            </w:rPr>
+          </w:pPr>
+          <w:hyperlink w:anchor="_Toc58407633" w:history="1">
+            <w:r>
+              <w:rPr>
+                <w:rStyle w:val="Hipervnculo"/>
+                <w:noProof/>
+              </w:rPr>
+              <w:t>1.3</w:t>
+            </w:r>
+            <w:r>
+              <w:rPr>
+                <w:noProof/>
+              </w:rPr>
+              <w:tab/>
+            </w:r>
+            <w:r>
+              <w:rPr>
+                <w:rStyle w:val="Hipervnculo"/>
+                <w:noProof/>
+              </w:rPr>
+              <w:t>Definiciones, siglas y abreviaciones</w:t>
+            </w:r>
+            <w:r>
+              <w:rPr>
+                <w:noProof/>
+                <w:webHidden/>
+              </w:rPr>
+              <w:tab/>
+            </w:r>
+            <w:r>
+              <w:rPr>
+                <w:noProof/>
+                <w:webHidden/>
+              </w:rPr>
+              <w:fldChar w:fldCharType="begin"/>
+            </w:r>
+            <w:r>
+              <w:rPr>
+                <w:noProof/>
+                <w:webHidden/>
+              </w:rPr>
+              <w:instrText xml:space="preserve"> PAGEREF _Toc58407633 \h </w:instrText>
+            </w:r>
+            <w:r>
+              <w:rPr>
+                <w:noProof/>
+                <w:webHidden/>
+              </w:rPr>
+            </w:r>
+            <w:r>
+              <w:rPr>
+                <w:noProof/>
+                <w:webHidden/>
+              </w:rPr>
+              <w:fldChar w:fldCharType="separate"/>
+            </w:r>
+            <w:r>
+              <w:rPr>
+                <w:noProof/>
+                <w:webHidden/>
+              </w:rPr>
+              <w:t>4</w:t>
+            </w:r>
+            <w:r>
+              <w:rPr>
+                <w:noProof/>
+                <w:webHidden/>
+              </w:rPr>
+              <w:fldChar w:fldCharType="end"/>
+            </w:r>
+          </w:hyperlink>
+        </w:p>
+        <w:p>
+          <w:pPr>
+            <w:pStyle w:val="TDC2"/>
+            <w:tabs>
+              <w:tab w:val="left" w:pos="880"/>
+              <w:tab w:val="right" w:leader="dot" w:pos="8494"/>
+            </w:tabs>
+            <w:rPr>
+              <w:noProof/>
+            </w:rPr>
+          </w:pPr>
+          <w:hyperlink w:anchor="_Toc58407634" w:history="1">
+            <w:r>
+              <w:rPr>
+                <w:rStyle w:val="Hipervnculo"/>
+                <w:noProof/>
+              </w:rPr>
+              <w:t>1.4</w:t>
+            </w:r>
+            <w:r>
+              <w:rPr>
+                <w:noProof/>
+              </w:rPr>
+              <w:tab/>
+            </w:r>
+            <w:r>
+              <w:rPr>
+                <w:rStyle w:val="Hipervnculo"/>
+                <w:noProof/>
+              </w:rPr>
+              <w:t>Referencias</w:t>
+            </w:r>
+            <w:r>
+              <w:rPr>
+                <w:noProof/>
+                <w:webHidden/>
+              </w:rPr>
+              <w:tab/>
+            </w:r>
+            <w:r>
+              <w:rPr>
+                <w:noProof/>
+                <w:webHidden/>
+              </w:rPr>
+              <w:fldChar w:fldCharType="begin"/>
+            </w:r>
+            <w:r>
+              <w:rPr>
+                <w:noProof/>
+                <w:webHidden/>
+              </w:rPr>
+              <w:instrText xml:space="preserve"> PAGEREF _Toc58407634 \h </w:instrText>
+            </w:r>
+            <w:r>
+              <w:rPr>
+                <w:noProof/>
+                <w:webHidden/>
+              </w:rPr>
+            </w:r>
+            <w:r>
+              <w:rPr>
+                <w:noProof/>
+                <w:webHidden/>
+              </w:rPr>
+              <w:fldChar w:fldCharType="separate"/>
+            </w:r>
+            <w:r>
+              <w:rPr>
+                <w:noProof/>
+                <w:webHidden/>
+              </w:rPr>
+              <w:t>4</w:t>
+            </w:r>
+            <w:r>
+              <w:rPr>
+                <w:noProof/>
+                <w:webHidden/>
+              </w:rPr>
+              <w:fldChar w:fldCharType="end"/>
+            </w:r>
+          </w:hyperlink>
+        </w:p>
+        <w:p>
+          <w:pPr>
+            <w:pStyle w:val="TDC2"/>
+            <w:tabs>
+              <w:tab w:val="left" w:pos="880"/>
+              <w:tab w:val="right" w:leader="dot" w:pos="8494"/>
+            </w:tabs>
+            <w:rPr>
+              <w:noProof/>
+            </w:rPr>
+          </w:pPr>
+          <w:hyperlink w:anchor="_Toc58407635" w:history="1">
+            <w:r>
+              <w:rPr>
+                <w:rStyle w:val="Hipervnculo"/>
+                <w:noProof/>
+              </w:rPr>
+              <w:t>1.5</w:t>
+            </w:r>
+            <w:r>
+              <w:rPr>
+                <w:noProof/>
+              </w:rPr>
+              <w:tab/>
+            </w:r>
+            <w:r>
+              <w:rPr>
+                <w:rStyle w:val="Hipervnculo"/>
+                <w:noProof/>
+              </w:rPr>
+              <w:t>Resumen</w:t>
+            </w:r>
+            <w:r>
+              <w:rPr>
+                <w:noProof/>
+                <w:webHidden/>
+              </w:rPr>
+              <w:tab/>
+            </w:r>
+            <w:r>
+              <w:rPr>
+                <w:noProof/>
+                <w:webHidden/>
+              </w:rPr>
+              <w:fldChar w:fldCharType="begin"/>
+            </w:r>
+            <w:r>
+              <w:rPr>
+                <w:noProof/>
+                <w:webHidden/>
+              </w:rPr>
+              <w:instrText xml:space="preserve"> PAGEREF _Toc58407635 \h </w:instrText>
+            </w:r>
+            <w:r>
+              <w:rPr>
+                <w:noProof/>
+                <w:webHidden/>
+              </w:rPr>
+            </w:r>
+            <w:r>
+              <w:rPr>
+                <w:noProof/>
+                <w:webHidden/>
+              </w:rPr>
+              <w:fldChar w:fldCharType="separate"/>
+            </w:r>
+            <w:r>
+              <w:rPr>
+                <w:noProof/>
+                <w:webHidden/>
+              </w:rPr>
+              <w:t>5</w:t>
+            </w:r>
+            <w:r>
+              <w:rPr>
+                <w:noProof/>
+                <w:webHidden/>
+              </w:rPr>
+              <w:fldChar w:fldCharType="end"/>
+            </w:r>
+          </w:hyperlink>
+        </w:p>
+        <w:p>
+          <w:pPr>
+            <w:pStyle w:val="TDC1"/>
+            <w:tabs>
+              <w:tab w:val="right" w:leader="dot" w:pos="8494"/>
+            </w:tabs>
+            <w:rPr>
+              <w:noProof/>
+            </w:rPr>
+          </w:pPr>
+          <w:hyperlink w:anchor="_Toc58407636" w:history="1">
+            <w:r>
+              <w:rPr>
+                <w:rStyle w:val="Hipervnculo"/>
+                <w:rFonts w:eastAsia="Arial"/>
+                <w:noProof/>
+              </w:rPr>
+              <w:t>2. Perfil de usuario</w:t>
+            </w:r>
+            <w:r>
+              <w:rPr>
+                <w:noProof/>
+                <w:webHidden/>
+              </w:rPr>
+              <w:tab/>
+            </w:r>
+            <w:r>
+              <w:rPr>
+                <w:noProof/>
+                <w:webHidden/>
+              </w:rPr>
+              <w:fldChar w:fldCharType="begin"/>
+            </w:r>
+            <w:r>
+              <w:rPr>
+                <w:noProof/>
+                <w:webHidden/>
+              </w:rPr>
+              <w:instrText xml:space="preserve"> PAGEREF _Toc58407636 \h </w:instrText>
+            </w:r>
+            <w:r>
+              <w:rPr>
+                <w:noProof/>
+                <w:webHidden/>
+              </w:rPr>
+            </w:r>
+            <w:r>
+              <w:rPr>
+                <w:noProof/>
+                <w:webHidden/>
+              </w:rPr>
+              <w:fldChar w:fldCharType="separate"/>
+            </w:r>
+            <w:r>
+              <w:rPr>
+                <w:noProof/>
+                <w:webHidden/>
+              </w:rPr>
+              <w:t>5</w:t>
+            </w:r>
+            <w:r>
+              <w:rPr>
+                <w:noProof/>
+                <w:webHidden/>
+              </w:rPr>
+              <w:fldChar w:fldCharType="end"/>
+            </w:r>
+          </w:hyperlink>
+        </w:p>
+        <w:p>
+          <w:pPr>
+            <w:pStyle w:val="TDC2"/>
+            <w:tabs>
+              <w:tab w:val="right" w:leader="dot" w:pos="8494"/>
+            </w:tabs>
+            <w:rPr>
+              <w:noProof/>
+            </w:rPr>
+          </w:pPr>
+          <w:hyperlink w:anchor="_Toc58407637" w:history="1">
+            <w:r>
+              <w:rPr>
+                <w:rStyle w:val="Hipervnculo"/>
+                <w:noProof/>
+              </w:rPr>
+              <w:t>2.1 Diagrama de Casos de Usos</w:t>
+            </w:r>
+            <w:r>
+              <w:rPr>
+                <w:noProof/>
+                <w:webHidden/>
+              </w:rPr>
+              <w:tab/>
+            </w:r>
+            <w:r>
+              <w:rPr>
+                <w:noProof/>
+                <w:webHidden/>
+              </w:rPr>
+              <w:fldChar w:fldCharType="begin"/>
+            </w:r>
+            <w:r>
+              <w:rPr>
+                <w:noProof/>
+                <w:webHidden/>
+              </w:rPr>
+              <w:instrText xml:space="preserve"> PAGEREF _Toc58407637 \h </w:instrText>
+            </w:r>
+            <w:r>
+              <w:rPr>
+                <w:noProof/>
+                <w:webHidden/>
+              </w:rPr>
+            </w:r>
+            <w:r>
+              <w:rPr>
+                <w:noProof/>
+                <w:webHidden/>
+              </w:rPr>
+              <w:fldChar w:fldCharType="separate"/>
+            </w:r>
+            <w:r>
+              <w:rPr>
+                <w:noProof/>
+                <w:webHidden/>
+              </w:rPr>
+              <w:t>5</w:t>
+            </w:r>
+            <w:r>
+              <w:rPr>
+                <w:noProof/>
+                <w:webHidden/>
+              </w:rPr>
+              <w:fldChar w:fldCharType="end"/>
+            </w:r>
+          </w:hyperlink>
+        </w:p>
+        <w:p>
+          <w:pPr>
+            <w:pStyle w:val="TDC2"/>
+            <w:tabs>
+              <w:tab w:val="right" w:leader="dot" w:pos="8494"/>
+            </w:tabs>
+            <w:rPr>
+              <w:noProof/>
+            </w:rPr>
+          </w:pPr>
+          <w:hyperlink w:anchor="_Toc58407638" w:history="1">
+            <w:r>
+              <w:rPr>
+                <w:rStyle w:val="Hipervnculo"/>
+                <w:noProof/>
+              </w:rPr>
+              <w:t>2.2 Descripción</w:t>
+            </w:r>
+            <w:r>
+              <w:rPr>
+                <w:noProof/>
+                <w:webHidden/>
+              </w:rPr>
+              <w:tab/>
+            </w:r>
+            <w:r>
+              <w:rPr>
+                <w:noProof/>
+                <w:webHidden/>
+              </w:rPr>
+              <w:fldChar w:fldCharType="begin"/>
+            </w:r>
+            <w:r>
+              <w:rPr>
+                <w:noProof/>
+                <w:webHidden/>
+              </w:rPr>
+              <w:instrText xml:space="preserve"> PAGEREF _Toc58407638 \h </w:instrText>
+            </w:r>
+            <w:r>
+              <w:rPr>
+                <w:noProof/>
+                <w:webHidden/>
+              </w:rPr>
+            </w:r>
+            <w:r>
+              <w:rPr>
+                <w:noProof/>
+                <w:webHidden/>
+              </w:rPr>
+              <w:fldChar w:fldCharType="separate"/>
+            </w:r>
+            <w:r>
+              <w:rPr>
+                <w:noProof/>
+                <w:webHidden/>
+              </w:rPr>
+              <w:t>6</w:t>
+            </w:r>
+            <w:r>
+              <w:rPr>
+                <w:noProof/>
+                <w:webHidden/>
+              </w:rPr>
+              <w:fldChar w:fldCharType="end"/>
+            </w:r>
+          </w:hyperlink>
+        </w:p>
+        <w:p>
+          <w:pPr>
+            <w:pStyle w:val="TDC2"/>
+            <w:tabs>
+              <w:tab w:val="right" w:leader="dot" w:pos="8494"/>
+            </w:tabs>
+            <w:rPr>
+              <w:noProof/>
+            </w:rPr>
+          </w:pPr>
+          <w:hyperlink w:anchor="_Toc58407639" w:history="1">
+            <w:r>
+              <w:rPr>
+                <w:rStyle w:val="Hipervnculo"/>
+                <w:noProof/>
+              </w:rPr>
+              <w:t>2.3  Actores</w:t>
+            </w:r>
+            <w:r>
+              <w:rPr>
+                <w:noProof/>
+                <w:webHidden/>
+              </w:rPr>
+              <w:tab/>
+            </w:r>
+            <w:r>
+              <w:rPr>
+                <w:noProof/>
+                <w:webHidden/>
+              </w:rPr>
+              <w:fldChar w:fldCharType="begin"/>
+            </w:r>
+            <w:r>
+              <w:rPr>
+                <w:noProof/>
+                <w:webHidden/>
+              </w:rPr>
+              <w:instrText xml:space="preserve"> PAGEREF _Toc58407639 \h </w:instrText>
+            </w:r>
+            <w:r>
+              <w:rPr>
+                <w:noProof/>
+                <w:webHidden/>
+              </w:rPr>
+            </w:r>
+            <w:r>
+              <w:rPr>
+                <w:noProof/>
+                <w:webHidden/>
+              </w:rPr>
+              <w:fldChar w:fldCharType="separate"/>
+            </w:r>
+            <w:r>
+              <w:rPr>
+                <w:noProof/>
+                <w:webHidden/>
+              </w:rPr>
+              <w:t>6</w:t>
+            </w:r>
+            <w:r>
+              <w:rPr>
+                <w:noProof/>
+                <w:webHidden/>
+              </w:rPr>
+              <w:fldChar w:fldCharType="end"/>
+            </w:r>
+          </w:hyperlink>
+        </w:p>
+        <w:p>
+          <w:pPr>
+            <w:pStyle w:val="TDC2"/>
+            <w:tabs>
+              <w:tab w:val="right" w:leader="dot" w:pos="8494"/>
+            </w:tabs>
+            <w:rPr>
+              <w:noProof/>
+            </w:rPr>
+          </w:pPr>
+          <w:hyperlink w:anchor="_Toc58407640" w:history="1">
+            <w:r>
+              <w:rPr>
+                <w:rStyle w:val="Hipervnculo"/>
+                <w:noProof/>
+              </w:rPr>
+              <w:t>2.4 Pre condiciones</w:t>
+            </w:r>
+            <w:r>
+              <w:rPr>
+                <w:noProof/>
+                <w:webHidden/>
+              </w:rPr>
+              <w:tab/>
+            </w:r>
+            <w:r>
+              <w:rPr>
+                <w:noProof/>
+                <w:webHidden/>
+              </w:rPr>
+              <w:fldChar w:fldCharType="begin"/>
+            </w:r>
+            <w:r>
+              <w:rPr>
+                <w:noProof/>
+                <w:webHidden/>
+              </w:rPr>
+              <w:instrText xml:space="preserve"> PAGEREF _Toc58407640 \h </w:instrText>
+            </w:r>
+            <w:r>
+              <w:rPr>
+                <w:noProof/>
+                <w:webHidden/>
+              </w:rPr>
+            </w:r>
+            <w:r>
+              <w:rPr>
+                <w:noProof/>
+                <w:webHidden/>
+              </w:rPr>
+              <w:fldChar w:fldCharType="separate"/>
+            </w:r>
+            <w:r>
+              <w:rPr>
+                <w:noProof/>
+                <w:webHidden/>
+              </w:rPr>
+              <w:t>6</w:t>
+            </w:r>
+            <w:r>
+              <w:rPr>
+                <w:noProof/>
+                <w:webHidden/>
+              </w:rPr>
+              <w:fldChar w:fldCharType="end"/>
+            </w:r>
+          </w:hyperlink>
+        </w:p>
+        <w:p>
+          <w:pPr>
+            <w:pStyle w:val="TDC2"/>
+            <w:tabs>
+              <w:tab w:val="right" w:leader="dot" w:pos="8494"/>
+            </w:tabs>
+            <w:rPr>
+              <w:noProof/>
+            </w:rPr>
+          </w:pPr>
+          <w:hyperlink w:anchor="_Toc58407641" w:history="1">
+            <w:r>
+              <w:rPr>
+                <w:rStyle w:val="Hipervnculo"/>
+                <w:noProof/>
+              </w:rPr>
+              <w:t>2.5 Post condiciones</w:t>
+            </w:r>
+            <w:r>
+              <w:rPr>
+                <w:noProof/>
+                <w:webHidden/>
+              </w:rPr>
+              <w:tab/>
+            </w:r>
+            <w:r>
+              <w:rPr>
+                <w:noProof/>
+                <w:webHidden/>
+              </w:rPr>
+              <w:fldChar w:fldCharType="begin"/>
+            </w:r>
+            <w:r>
+              <w:rPr>
+                <w:noProof/>
+                <w:webHidden/>
+              </w:rPr>
+              <w:instrText xml:space="preserve"> PAGEREF _Toc58407641 \h </w:instrText>
+            </w:r>
+            <w:r>
+              <w:rPr>
+                <w:noProof/>
+                <w:webHidden/>
+              </w:rPr>
+            </w:r>
+            <w:r>
+              <w:rPr>
+                <w:noProof/>
+                <w:webHidden/>
+              </w:rPr>
+              <w:fldChar w:fldCharType="separate"/>
+            </w:r>
+            <w:r>
+              <w:rPr>
+                <w:noProof/>
+                <w:webHidden/>
+              </w:rPr>
+              <w:t>6</w:t>
+            </w:r>
+            <w:r>
+              <w:rPr>
+                <w:noProof/>
+                <w:webHidden/>
+              </w:rPr>
+              <w:fldChar w:fldCharType="end"/>
+            </w:r>
+          </w:hyperlink>
+        </w:p>
+        <w:p>
+          <w:pPr>
+            <w:pStyle w:val="TDC2"/>
+            <w:tabs>
+              <w:tab w:val="right" w:leader="dot" w:pos="8494"/>
+            </w:tabs>
+            <w:rPr>
+              <w:noProof/>
+            </w:rPr>
+          </w:pPr>
+          <w:hyperlink w:anchor="_Toc58407642" w:history="1">
+            <w:r>
+              <w:rPr>
+                <w:rStyle w:val="Hipervnculo"/>
+                <w:noProof/>
+              </w:rPr>
+              <w:t>2.6 Flujo básico</w:t>
+            </w:r>
+            <w:r>
+              <w:rPr>
+                <w:noProof/>
+                <w:webHidden/>
+              </w:rPr>
+              <w:tab/>
+            </w:r>
+            <w:r>
+              <w:rPr>
+                <w:noProof/>
+                <w:webHidden/>
+              </w:rPr>
+              <w:fldChar w:fldCharType="begin"/>
+            </w:r>
+            <w:r>
+              <w:rPr>
+                <w:noProof/>
+                <w:webHidden/>
+              </w:rPr>
+              <w:instrText xml:space="preserve"> PAGEREF _Toc58407642 \h </w:instrText>
+            </w:r>
+            <w:r>
+              <w:rPr>
+                <w:noProof/>
+                <w:webHidden/>
+              </w:rPr>
+            </w:r>
+            <w:r>
+              <w:rPr>
+                <w:noProof/>
+                <w:webHidden/>
+              </w:rPr>
+              <w:fldChar w:fldCharType="separate"/>
+            </w:r>
+            <w:r>
+              <w:rPr>
+                <w:noProof/>
+                <w:webHidden/>
+              </w:rPr>
+              <w:t>6</w:t>
+            </w:r>
+            <w:r>
+              <w:rPr>
+                <w:noProof/>
+                <w:webHidden/>
+              </w:rPr>
+              <w:fldChar w:fldCharType="end"/>
+            </w:r>
+          </w:hyperlink>
+        </w:p>
+        <w:p>
+          <w:pPr>
+            <w:pStyle w:val="TDC2"/>
+            <w:tabs>
+              <w:tab w:val="right" w:leader="dot" w:pos="8494"/>
+            </w:tabs>
+            <w:rPr>
+              <w:noProof/>
+            </w:rPr>
+          </w:pPr>
+          <w:hyperlink w:anchor="_Toc58407643" w:history="1">
+            <w:r>
+              <w:rPr>
+                <w:rStyle w:val="Hipervnculo"/>
+                <w:noProof/>
+              </w:rPr>
+              <w:t>2.7 Flujo alternativo</w:t>
+            </w:r>
+            <w:r>
+              <w:rPr>
+                <w:noProof/>
+                <w:webHidden/>
+              </w:rPr>
+              <w:tab/>
+            </w:r>
+            <w:r>
+              <w:rPr>
+                <w:noProof/>
+                <w:webHidden/>
+              </w:rPr>
+              <w:fldChar w:fldCharType="begin"/>
+            </w:r>
+            <w:r>
+              <w:rPr>
+                <w:noProof/>
+                <w:webHidden/>
+              </w:rPr>
+              <w:instrText xml:space="preserve"> PAGEREF _Toc58407643 \h </w:instrText>
+            </w:r>
+            <w:r>
+              <w:rPr>
+                <w:noProof/>
+                <w:webHidden/>
+              </w:rPr>
+            </w:r>
+            <w:r>
+              <w:rPr>
+                <w:noProof/>
+                <w:webHidden/>
+              </w:rPr>
+              <w:fldChar w:fldCharType="separate"/>
+            </w:r>
+            <w:r>
+              <w:rPr>
+                <w:noProof/>
+                <w:webHidden/>
+              </w:rPr>
+              <w:t>7</w:t>
+            </w:r>
+            <w:r>
+              <w:rPr>
+                <w:noProof/>
+                <w:webHidden/>
+              </w:rPr>
+              <w:fldChar w:fldCharType="end"/>
+            </w:r>
+          </w:hyperlink>
+        </w:p>
+        <w:p>
+          <w:pPr>
+            <w:pStyle w:val="TDC2"/>
+            <w:tabs>
+              <w:tab w:val="right" w:leader="dot" w:pos="8494"/>
+            </w:tabs>
+            <w:rPr>
+              <w:noProof/>
+            </w:rPr>
+          </w:pPr>
+          <w:hyperlink w:anchor="_Toc58407644" w:history="1">
+            <w:r>
+              <w:rPr>
+                <w:rStyle w:val="Hipervnculo"/>
+                <w:noProof/>
+              </w:rPr>
+              <w:t>2.8 Diagrama de actividades</w:t>
+            </w:r>
+            <w:r>
+              <w:rPr>
+                <w:noProof/>
+                <w:webHidden/>
+              </w:rPr>
+              <w:tab/>
+            </w:r>
+            <w:r>
+              <w:rPr>
+                <w:noProof/>
+                <w:webHidden/>
+              </w:rPr>
+              <w:fldChar w:fldCharType="begin"/>
+            </w:r>
+            <w:r>
+              <w:rPr>
+                <w:noProof/>
+                <w:webHidden/>
+              </w:rPr>
+              <w:instrText xml:space="preserve"> PAGEREF _Toc58407644 \h </w:instrText>
+            </w:r>
+            <w:r>
+              <w:rPr>
+                <w:noProof/>
+                <w:webHidden/>
+              </w:rPr>
+            </w:r>
+            <w:r>
+              <w:rPr>
+                <w:noProof/>
+                <w:webHidden/>
+              </w:rPr>
+              <w:fldChar w:fldCharType="separate"/>
+            </w:r>
+            <w:r>
+              <w:rPr>
+                <w:noProof/>
+                <w:webHidden/>
+              </w:rPr>
+              <w:t>7</w:t>
+            </w:r>
+            <w:r>
+              <w:rPr>
+                <w:noProof/>
+                <w:webHidden/>
+              </w:rPr>
+              <w:fldChar w:fldCharType="end"/>
+            </w:r>
+          </w:hyperlink>
+        </w:p>
+        <w:p>
+          <w:pPr>
+            <w:pStyle w:val="TDC2"/>
+            <w:tabs>
+              <w:tab w:val="right" w:leader="dot" w:pos="8494"/>
+            </w:tabs>
+            <w:rPr>
+              <w:noProof/>
+            </w:rPr>
+          </w:pPr>
+          <w:hyperlink w:anchor="_Toc58407645" w:history="1">
+            <w:r>
+              <w:rPr>
+                <w:rStyle w:val="Hipervnculo"/>
+                <w:noProof/>
+              </w:rPr>
+              <w:t>2.9 Prototipos visuales</w:t>
+            </w:r>
+            <w:r>
+              <w:rPr>
+                <w:noProof/>
+                <w:webHidden/>
+              </w:rPr>
+              <w:tab/>
+            </w:r>
+            <w:r>
+              <w:rPr>
+                <w:noProof/>
+                <w:webHidden/>
+              </w:rPr>
+              <w:fldChar w:fldCharType="begin"/>
+            </w:r>
+            <w:r>
+              <w:rPr>
+                <w:noProof/>
+                <w:webHidden/>
+              </w:rPr>
+              <w:instrText xml:space="preserve"> PAGEREF _Toc58407645 \h </w:instrText>
+            </w:r>
+            <w:r>
+              <w:rPr>
+                <w:noProof/>
+                <w:webHidden/>
+              </w:rPr>
+            </w:r>
+            <w:r>
+              <w:rPr>
+                <w:noProof/>
+                <w:webHidden/>
+              </w:rPr>
+              <w:fldChar w:fldCharType="separate"/>
+            </w:r>
+            <w:r>
+              <w:rPr>
+                <w:noProof/>
+                <w:webHidden/>
+              </w:rPr>
+              <w:t>8</w:t>
+            </w:r>
+            <w:r>
+              <w:rPr>
+                <w:noProof/>
+                <w:webHidden/>
+              </w:rPr>
+              <w:fldChar w:fldCharType="end"/>
+            </w:r>
+          </w:hyperlink>
+        </w:p>
+        <w:p>
+          <w:pPr>
+            <w:pStyle w:val="TDC2"/>
+            <w:tabs>
+              <w:tab w:val="right" w:leader="dot" w:pos="8494"/>
+            </w:tabs>
+            <w:rPr>
+              <w:noProof/>
+            </w:rPr>
+          </w:pPr>
+          <w:hyperlink w:anchor="_Toc58407646" w:history="1">
+            <w:r>
+              <w:rPr>
+                <w:rStyle w:val="Hipervnculo"/>
+                <w:noProof/>
+              </w:rPr>
+              <w:t>2.10 Requerimientos no funcionales</w:t>
+            </w:r>
+            <w:r>
+              <w:rPr>
+                <w:noProof/>
+                <w:webHidden/>
+              </w:rPr>
+              <w:tab/>
+            </w:r>
+            <w:r>
+              <w:rPr>
+                <w:noProof/>
+                <w:webHidden/>
+              </w:rPr>
+              <w:fldChar w:fldCharType="begin"/>
+            </w:r>
+            <w:r>
+              <w:rPr>
+                <w:noProof/>
+                <w:webHidden/>
+              </w:rPr>
+              <w:instrText xml:space="preserve"> PAGEREF _Toc58407646 \h </w:instrText>
+            </w:r>
+            <w:r>
+              <w:rPr>
+                <w:noProof/>
+                <w:webHidden/>
+              </w:rPr>
+            </w:r>
+            <w:r>
+              <w:rPr>
+                <w:noProof/>
+                <w:webHidden/>
+              </w:rPr>
+              <w:fldChar w:fldCharType="separate"/>
+            </w:r>
+            <w:r>
+              <w:rPr>
+                <w:noProof/>
+                <w:webHidden/>
+              </w:rPr>
+              <w:t>9</w:t>
+            </w:r>
+            <w:r>
+              <w:rPr>
+                <w:noProof/>
+                <w:webHidden/>
+              </w:rPr>
+              <w:fldChar w:fldCharType="end"/>
+            </w:r>
+          </w:hyperlink>
+        </w:p>
+        <w:p>
+          <w:r>
+            <w:rPr>
+              <w:b/>
+              <w:bCs/>
+              <w:lang w:val="es-ES"/>
+            </w:rPr>
+            <w:fldChar w:fldCharType="end"/>
+          </w:r>
+        </w:p>
+      </w:sdtContent>
+    </w:sdt>
     <w:p>
       <w:pPr>
         <w:rPr>
@@ -1102,469 +2399,16 @@
           <w:szCs w:val="36"/>
         </w:rPr>
       </w:pPr>
-      <w:r>
+    </w:p>
+    <w:p>
+      <w:pPr>
+        <w:jc w:val="center"/>
         <w:rPr>
           <w:b/>
           <w:bCs/>
           <w:sz w:val="36"/>
           <w:szCs w:val="36"/>
         </w:rPr>
-        <w:t xml:space="preserve">ÍNDICE </w:t>
-      </w:r>
-    </w:p>
-    <w:p>
-      <w:pPr>
-        <w:jc w:val="center"/>
-        <w:rPr>
-          <w:sz w:val="28"/>
-          <w:szCs w:val="28"/>
-        </w:rPr>
-      </w:pPr>
-      <w:r>
-        <w:rPr>
-          <w:sz w:val="28"/>
-          <w:szCs w:val="28"/>
-        </w:rPr>
-        <w:t xml:space="preserve">1. </w:t>
-      </w:r>
-      <w:r>
-        <w:rPr>
-          <w:sz w:val="28"/>
-          <w:szCs w:val="28"/>
-        </w:rPr>
-        <w:t>PERFIL DE USUARIO</w:t>
-      </w:r>
-      <w:r>
-        <w:rPr>
-          <w:sz w:val="28"/>
-          <w:szCs w:val="28"/>
-        </w:rPr>
-        <w:t>…………………………………………………………………4</w:t>
-      </w:r>
-    </w:p>
-    <w:p>
-      <w:pPr>
-        <w:jc w:val="center"/>
-        <w:rPr>
-          <w:sz w:val="28"/>
-          <w:szCs w:val="28"/>
-        </w:rPr>
-      </w:pPr>
-      <w:r>
-        <w:rPr>
-          <w:sz w:val="28"/>
-          <w:szCs w:val="28"/>
-        </w:rPr>
-        <w:t xml:space="preserve">1.1. </w:t>
-      </w:r>
-      <w:r>
-        <w:rPr>
-          <w:sz w:val="28"/>
-          <w:szCs w:val="28"/>
-        </w:rPr>
-        <w:t>Diagrama de casos de uso</w:t>
-      </w:r>
-      <w:r>
-        <w:rPr>
-          <w:sz w:val="28"/>
-          <w:szCs w:val="28"/>
-        </w:rPr>
-        <w:t>………………………………………………………4</w:t>
-      </w:r>
-    </w:p>
-    <w:p>
-      <w:pPr>
-        <w:jc w:val="center"/>
-        <w:rPr>
-          <w:sz w:val="28"/>
-          <w:szCs w:val="28"/>
-        </w:rPr>
-      </w:pPr>
-      <w:r>
-        <w:rPr>
-          <w:sz w:val="28"/>
-          <w:szCs w:val="28"/>
-        </w:rPr>
-        <w:t xml:space="preserve">1.2. </w:t>
-      </w:r>
-      <w:r>
-        <w:rPr>
-          <w:sz w:val="28"/>
-          <w:szCs w:val="28"/>
-        </w:rPr>
-        <w:t xml:space="preserve">Descripción </w:t>
-      </w:r>
-      <w:r>
-        <w:rPr>
-          <w:sz w:val="28"/>
-          <w:szCs w:val="28"/>
-        </w:rPr>
-        <w:t>……………………………………………………………………………5</w:t>
-      </w:r>
-    </w:p>
-    <w:p>
-      <w:pPr>
-        <w:jc w:val="center"/>
-        <w:rPr>
-          <w:sz w:val="28"/>
-          <w:szCs w:val="28"/>
-        </w:rPr>
-      </w:pPr>
-      <w:r>
-        <w:rPr>
-          <w:sz w:val="28"/>
-          <w:szCs w:val="28"/>
-        </w:rPr>
-        <w:t xml:space="preserve">1.3. </w:t>
-      </w:r>
-      <w:r>
-        <w:rPr>
-          <w:sz w:val="28"/>
-          <w:szCs w:val="28"/>
-        </w:rPr>
-        <w:t>Actores</w:t>
-      </w:r>
-      <w:r>
-        <w:rPr>
-          <w:sz w:val="28"/>
-          <w:szCs w:val="28"/>
-        </w:rPr>
-        <w:t>……………………………………………………………………………</w:t>
-      </w:r>
-      <w:proofErr w:type="gramStart"/>
-      <w:r>
-        <w:rPr>
-          <w:sz w:val="28"/>
-          <w:szCs w:val="28"/>
-        </w:rPr>
-        <w:t>…….</w:t>
-      </w:r>
-      <w:proofErr w:type="gramEnd"/>
-      <w:r>
-        <w:rPr>
-          <w:sz w:val="28"/>
-          <w:szCs w:val="28"/>
-        </w:rPr>
-        <w:t>.5</w:t>
-      </w:r>
-    </w:p>
-    <w:p>
-      <w:pPr>
-        <w:jc w:val="center"/>
-        <w:rPr>
-          <w:sz w:val="28"/>
-          <w:szCs w:val="28"/>
-        </w:rPr>
-      </w:pPr>
-      <w:r>
-        <w:rPr>
-          <w:sz w:val="28"/>
-          <w:szCs w:val="28"/>
-        </w:rPr>
-        <w:t xml:space="preserve">1.4. </w:t>
-      </w:r>
-      <w:r>
-        <w:rPr>
-          <w:sz w:val="28"/>
-          <w:szCs w:val="28"/>
-        </w:rPr>
-        <w:t>Pre condiciones</w:t>
-      </w:r>
-      <w:r>
-        <w:rPr>
-          <w:sz w:val="28"/>
-          <w:szCs w:val="28"/>
-        </w:rPr>
-        <w:t>………………………………………………………………………5</w:t>
-      </w:r>
-    </w:p>
-    <w:p>
-      <w:pPr>
-        <w:jc w:val="center"/>
-        <w:rPr>
-          <w:sz w:val="28"/>
-          <w:szCs w:val="28"/>
-        </w:rPr>
-      </w:pPr>
-      <w:r>
-        <w:rPr>
-          <w:sz w:val="28"/>
-          <w:szCs w:val="28"/>
-        </w:rPr>
-        <w:t xml:space="preserve">1.5. </w:t>
-      </w:r>
-      <w:proofErr w:type="spellStart"/>
-      <w:r>
-        <w:rPr>
-          <w:sz w:val="28"/>
-          <w:szCs w:val="28"/>
-        </w:rPr>
-        <w:t>Pos</w:t>
-      </w:r>
-      <w:proofErr w:type="spellEnd"/>
-      <w:r>
-        <w:rPr>
-          <w:sz w:val="28"/>
-          <w:szCs w:val="28"/>
-        </w:rPr>
-        <w:t xml:space="preserve"> condiciones</w:t>
-      </w:r>
-      <w:r>
-        <w:rPr>
-          <w:sz w:val="28"/>
-          <w:szCs w:val="28"/>
-        </w:rPr>
-        <w:t>………………………………………………………………………5</w:t>
-      </w:r>
-    </w:p>
-    <w:p>
-      <w:pPr>
-        <w:jc w:val="center"/>
-        <w:rPr>
-          <w:sz w:val="28"/>
-          <w:szCs w:val="28"/>
-        </w:rPr>
-      </w:pPr>
-      <w:r>
-        <w:rPr>
-          <w:sz w:val="28"/>
-          <w:szCs w:val="28"/>
-        </w:rPr>
-        <w:t xml:space="preserve">1.6. </w:t>
-      </w:r>
-      <w:r>
-        <w:rPr>
-          <w:sz w:val="28"/>
-          <w:szCs w:val="28"/>
-        </w:rPr>
-        <w:t>Flujo básico</w:t>
-      </w:r>
-      <w:r>
-        <w:rPr>
-          <w:sz w:val="28"/>
-          <w:szCs w:val="28"/>
-        </w:rPr>
-        <w:t>………………………………………………………………………</w:t>
-      </w:r>
-      <w:proofErr w:type="gramStart"/>
-      <w:r>
-        <w:rPr>
-          <w:sz w:val="28"/>
-          <w:szCs w:val="28"/>
-        </w:rPr>
-        <w:t>…….</w:t>
-      </w:r>
-      <w:proofErr w:type="gramEnd"/>
-      <w:r>
-        <w:rPr>
-          <w:sz w:val="28"/>
-          <w:szCs w:val="28"/>
-        </w:rPr>
-        <w:t>5</w:t>
-      </w:r>
-    </w:p>
-    <w:p>
-      <w:pPr>
-        <w:jc w:val="center"/>
-        <w:rPr>
-          <w:sz w:val="28"/>
-          <w:szCs w:val="28"/>
-        </w:rPr>
-      </w:pPr>
-      <w:r>
-        <w:rPr>
-          <w:sz w:val="28"/>
-          <w:szCs w:val="28"/>
-        </w:rPr>
-        <w:t xml:space="preserve">1.7. </w:t>
-      </w:r>
-      <w:r>
-        <w:rPr>
-          <w:sz w:val="28"/>
-          <w:szCs w:val="28"/>
-        </w:rPr>
-        <w:t>Flujo alternativo</w:t>
-      </w:r>
-      <w:r>
-        <w:rPr>
-          <w:sz w:val="28"/>
-          <w:szCs w:val="28"/>
-        </w:rPr>
-        <w:t>………………………………………………………………</w:t>
-      </w:r>
-      <w:proofErr w:type="gramStart"/>
-      <w:r>
-        <w:rPr>
-          <w:sz w:val="28"/>
-          <w:szCs w:val="28"/>
-        </w:rPr>
-        <w:t>…….</w:t>
-      </w:r>
-      <w:proofErr w:type="gramEnd"/>
-      <w:r>
-        <w:rPr>
-          <w:sz w:val="28"/>
-          <w:szCs w:val="28"/>
-        </w:rPr>
-        <w:t>.6</w:t>
-      </w:r>
-    </w:p>
-    <w:p>
-      <w:pPr>
-        <w:jc w:val="center"/>
-        <w:rPr>
-          <w:sz w:val="28"/>
-          <w:szCs w:val="28"/>
-        </w:rPr>
-      </w:pPr>
-      <w:r>
-        <w:rPr>
-          <w:sz w:val="28"/>
-          <w:szCs w:val="28"/>
-        </w:rPr>
-        <w:t xml:space="preserve">1.8. </w:t>
-      </w:r>
-      <w:r>
-        <w:rPr>
-          <w:sz w:val="28"/>
-          <w:szCs w:val="28"/>
-        </w:rPr>
-        <w:t>Diagrama de actividades</w:t>
-      </w:r>
-      <w:r>
-        <w:rPr>
-          <w:sz w:val="28"/>
-          <w:szCs w:val="28"/>
-        </w:rPr>
-        <w:t>…………………………………………………………6</w:t>
-      </w:r>
-    </w:p>
-    <w:p>
-      <w:pPr>
-        <w:jc w:val="center"/>
-        <w:rPr>
-          <w:sz w:val="28"/>
-          <w:szCs w:val="28"/>
-        </w:rPr>
-      </w:pPr>
-      <w:r>
-        <w:rPr>
-          <w:sz w:val="28"/>
-          <w:szCs w:val="28"/>
-        </w:rPr>
-        <w:t>1.</w:t>
-      </w:r>
-      <w:r>
-        <w:rPr>
-          <w:sz w:val="28"/>
-          <w:szCs w:val="28"/>
-        </w:rPr>
-        <w:t>9</w:t>
-      </w:r>
-      <w:r>
-        <w:rPr>
-          <w:sz w:val="28"/>
-          <w:szCs w:val="28"/>
-        </w:rPr>
-        <w:t xml:space="preserve">. </w:t>
-      </w:r>
-      <w:r>
-        <w:rPr>
-          <w:sz w:val="28"/>
-          <w:szCs w:val="28"/>
-        </w:rPr>
-        <w:t>Prototipos</w:t>
-      </w:r>
-      <w:r>
-        <w:rPr>
-          <w:sz w:val="28"/>
-          <w:szCs w:val="28"/>
-        </w:rPr>
-        <w:t>………………………………………………………………………</w:t>
-      </w:r>
-      <w:proofErr w:type="gramStart"/>
-      <w:r>
-        <w:rPr>
-          <w:sz w:val="28"/>
-          <w:szCs w:val="28"/>
-        </w:rPr>
-        <w:t>…….</w:t>
-      </w:r>
-      <w:proofErr w:type="gramEnd"/>
-      <w:r>
-        <w:rPr>
-          <w:sz w:val="28"/>
-          <w:szCs w:val="28"/>
-        </w:rPr>
-        <w:t>7</w:t>
-      </w:r>
-    </w:p>
-    <w:p>
-      <w:pPr>
-        <w:jc w:val="center"/>
-        <w:rPr>
-          <w:sz w:val="28"/>
-          <w:szCs w:val="28"/>
-        </w:rPr>
-      </w:pPr>
-      <w:r>
-        <w:rPr>
-          <w:sz w:val="28"/>
-          <w:szCs w:val="28"/>
-        </w:rPr>
-        <w:t>1.1</w:t>
-      </w:r>
-      <w:r>
-        <w:rPr>
-          <w:sz w:val="28"/>
-          <w:szCs w:val="28"/>
-        </w:rPr>
-        <w:t>0</w:t>
-      </w:r>
-      <w:r>
-        <w:rPr>
-          <w:sz w:val="28"/>
-          <w:szCs w:val="28"/>
-        </w:rPr>
-        <w:t>. Requerimientos</w:t>
-      </w:r>
-      <w:r>
-        <w:rPr>
-          <w:sz w:val="28"/>
-          <w:szCs w:val="28"/>
-        </w:rPr>
-        <w:t xml:space="preserve"> no </w:t>
-      </w:r>
-      <w:r>
-        <w:rPr>
-          <w:sz w:val="28"/>
-          <w:szCs w:val="28"/>
-        </w:rPr>
-        <w:t>funcionales………………………………………</w:t>
-      </w:r>
-      <w:proofErr w:type="gramStart"/>
-      <w:r>
-        <w:rPr>
-          <w:sz w:val="28"/>
-          <w:szCs w:val="28"/>
-        </w:rPr>
-        <w:t>…….</w:t>
-      </w:r>
-      <w:proofErr w:type="gramEnd"/>
-      <w:r>
-        <w:rPr>
-          <w:sz w:val="28"/>
-          <w:szCs w:val="28"/>
-        </w:rPr>
-        <w:t>8</w:t>
-      </w:r>
-    </w:p>
-    <w:p>
-      <w:pPr>
-        <w:rPr>
-          <w:sz w:val="28"/>
-          <w:szCs w:val="28"/>
-        </w:rPr>
       </w:pPr>
     </w:p>
     <w:p>
@@ -1591,7 +2435,6 @@
     </w:p>
     <w:p>
       <w:pPr>
-        <w:jc w:val="center"/>
         <w:rPr>
           <w:b/>
           <w:bCs/>
@@ -1602,86 +2445,8 @@
     </w:p>
     <w:p>
       <w:pPr>
-        <w:jc w:val="center"/>
-        <w:rPr>
-          <w:b/>
-          <w:bCs/>
-          <w:sz w:val="36"/>
-          <w:szCs w:val="36"/>
-        </w:rPr>
-      </w:pPr>
-    </w:p>
-    <w:p>
-      <w:pPr>
-        <w:jc w:val="center"/>
-        <w:rPr>
-          <w:b/>
-          <w:bCs/>
-          <w:sz w:val="36"/>
-          <w:szCs w:val="36"/>
-        </w:rPr>
-      </w:pPr>
-    </w:p>
-    <w:p>
-      <w:pPr>
-        <w:jc w:val="center"/>
-        <w:rPr>
-          <w:b/>
-          <w:bCs/>
-          <w:sz w:val="36"/>
-          <w:szCs w:val="36"/>
-        </w:rPr>
-      </w:pPr>
-    </w:p>
-    <w:p>
-      <w:pPr>
-        <w:jc w:val="center"/>
-        <w:rPr>
-          <w:b/>
-          <w:bCs/>
-          <w:sz w:val="36"/>
-          <w:szCs w:val="36"/>
-        </w:rPr>
-      </w:pPr>
-    </w:p>
-    <w:p>
-      <w:pPr>
-        <w:jc w:val="center"/>
-        <w:rPr>
-          <w:b/>
-          <w:bCs/>
-          <w:sz w:val="36"/>
-          <w:szCs w:val="36"/>
-        </w:rPr>
-      </w:pPr>
-    </w:p>
-    <w:p>
-      <w:pPr>
-        <w:jc w:val="center"/>
-        <w:rPr>
-          <w:b/>
-          <w:bCs/>
-          <w:sz w:val="36"/>
-          <w:szCs w:val="36"/>
-        </w:rPr>
-      </w:pPr>
-    </w:p>
-    <w:p>
-      <w:pPr>
-        <w:jc w:val="center"/>
-        <w:rPr>
-          <w:b/>
-          <w:bCs/>
-          <w:sz w:val="36"/>
-          <w:szCs w:val="36"/>
-        </w:rPr>
-      </w:pPr>
-    </w:p>
-    <w:p>
-      <w:pPr>
         <w:keepNext/>
         <w:spacing w:before="360" w:after="360"/>
-        <w:jc w:val="center"/>
         <w:rPr>
           <w:rFonts w:ascii="Arial" w:eastAsia="Arial" w:hAnsi="Arial" w:cs="Arial"/>
           <w:b/>
@@ -1689,64 +2454,555 @@
           <w:szCs w:val="36"/>
         </w:rPr>
       </w:pPr>
-      <w:r>
+    </w:p>
+    <w:p>
+      <w:pPr>
+        <w:pStyle w:val="Ttulo1"/>
+        <w:numPr>
+          <w:ilvl w:val="0"/>
+          <w:numId w:val="21"/>
+        </w:numPr>
+        <w:spacing w:before="360" w:after="0"/>
+        <w:jc w:val="center"/>
+        <w:rPr>
+          <w:rFonts w:ascii="Arial" w:eastAsia="Arial" w:hAnsi="Arial" w:cs="Arial"/>
+          <w:sz w:val="36"/>
+          <w:szCs w:val="36"/>
+        </w:rPr>
+      </w:pPr>
+      <w:bookmarkStart w:id="3" w:name="_Toc58407630"/>
+      <w:r>
+        <w:rPr>
+          <w:rFonts w:ascii="Arial" w:eastAsia="Arial" w:hAnsi="Arial" w:cs="Arial"/>
+          <w:sz w:val="36"/>
+          <w:szCs w:val="36"/>
+        </w:rPr>
+        <w:t>Introducción</w:t>
+      </w:r>
+      <w:bookmarkEnd w:id="3"/>
+    </w:p>
+    <w:p>
+      <w:pPr>
+        <w:pStyle w:val="Ttulo2"/>
+        <w:numPr>
+          <w:ilvl w:val="1"/>
+          <w:numId w:val="22"/>
+        </w:numPr>
+        <w:spacing w:before="240" w:after="240"/>
+        <w:rPr>
+          <w:sz w:val="28"/>
+          <w:szCs w:val="28"/>
+        </w:rPr>
+      </w:pPr>
+      <w:bookmarkStart w:id="4" w:name="_heading=h.m01p8hk38jfl"/>
+      <w:bookmarkStart w:id="5" w:name="_Toc58407631"/>
+      <w:bookmarkEnd w:id="4"/>
+      <w:r>
+        <w:rPr>
+          <w:sz w:val="28"/>
+          <w:szCs w:val="28"/>
+        </w:rPr>
+        <w:t>Propósito</w:t>
+      </w:r>
+      <w:bookmarkEnd w:id="5"/>
+    </w:p>
+    <w:p>
+      <w:pPr>
+        <w:rPr>
+          <w:sz w:val="24"/>
+          <w:szCs w:val="24"/>
+        </w:rPr>
+      </w:pPr>
+      <w:bookmarkStart w:id="6" w:name="_heading=h.3znysh7"/>
+      <w:bookmarkEnd w:id="6"/>
+      <w:r>
+        <w:t xml:space="preserve">Especificar el requisito de </w:t>
+      </w:r>
+      <w:r>
+        <w:t>Perfil de usuario</w:t>
+      </w:r>
+      <w:r>
+        <w:t xml:space="preserve">. Que tiene como propósito que los usuarios puedan </w:t>
+      </w:r>
+      <w:r>
+        <w:t>editar sus perfiles, con la finalidad de personalizar su espacio en la página</w:t>
+      </w:r>
+      <w:r>
+        <w:t xml:space="preserve">.  </w:t>
+      </w:r>
+    </w:p>
+    <w:p>
+      <w:pPr>
+        <w:pStyle w:val="Ttulo2"/>
+        <w:numPr>
+          <w:ilvl w:val="1"/>
+          <w:numId w:val="22"/>
+        </w:numPr>
+        <w:spacing w:before="240" w:after="240"/>
+        <w:rPr>
+          <w:sz w:val="28"/>
+          <w:szCs w:val="28"/>
+        </w:rPr>
+      </w:pPr>
+      <w:bookmarkStart w:id="7" w:name="_heading=h.vtb4d9570arw"/>
+      <w:bookmarkStart w:id="8" w:name="_Toc58407632"/>
+      <w:bookmarkEnd w:id="7"/>
+      <w:r>
+        <w:rPr>
+          <w:sz w:val="28"/>
+          <w:szCs w:val="28"/>
+        </w:rPr>
+        <w:t>Alcance</w:t>
+      </w:r>
+      <w:bookmarkEnd w:id="8"/>
+    </w:p>
+    <w:p>
+      <w:pPr>
+        <w:rPr>
+          <w:sz w:val="24"/>
+          <w:szCs w:val="24"/>
+        </w:rPr>
+      </w:pPr>
+      <w:bookmarkStart w:id="9" w:name="_heading=h.2et92p0"/>
+      <w:bookmarkEnd w:id="9"/>
+      <w:r>
+        <w:t xml:space="preserve">El caso de uso </w:t>
+      </w:r>
+      <w:r>
+        <w:t>Perfil de usuario</w:t>
+      </w:r>
+      <w:r>
+        <w:t xml:space="preserve"> se efectuará por medio de la página web Service Home Store la cual podrá ser accedida desde un </w:t>
+      </w:r>
+      <w:proofErr w:type="gramStart"/>
+      <w:r>
+        <w:t>pc ,</w:t>
+      </w:r>
+      <w:proofErr w:type="gramEnd"/>
+      <w:r>
+        <w:t xml:space="preserve"> laptop o celular .  </w:t>
+      </w:r>
+    </w:p>
+    <w:p>
+      <w:pPr>
+        <w:pStyle w:val="Ttulo2"/>
+        <w:numPr>
+          <w:ilvl w:val="1"/>
+          <w:numId w:val="22"/>
+        </w:numPr>
+        <w:spacing w:before="240" w:after="240"/>
+        <w:rPr>
+          <w:sz w:val="28"/>
+          <w:szCs w:val="28"/>
+        </w:rPr>
+      </w:pPr>
+      <w:bookmarkStart w:id="10" w:name="_heading=h.wgu7hdjdu1"/>
+      <w:bookmarkStart w:id="11" w:name="_Toc58407633"/>
+      <w:bookmarkEnd w:id="10"/>
+      <w:r>
+        <w:rPr>
+          <w:sz w:val="28"/>
+          <w:szCs w:val="28"/>
+        </w:rPr>
+        <w:t>Definiciones, siglas y abreviaciones</w:t>
+      </w:r>
+      <w:bookmarkEnd w:id="11"/>
+    </w:p>
+    <w:p>
+      <w:pPr>
+        <w:spacing w:after="0" w:line="256" w:lineRule="auto"/>
+        <w:rPr>
+          <w:sz w:val="24"/>
+          <w:szCs w:val="24"/>
+        </w:rPr>
+      </w:pPr>
+      <w:r>
+        <w:rPr>
+          <w:b/>
+        </w:rPr>
+        <w:t>Perfil de usuario</w:t>
+      </w:r>
+      <w:r>
+        <w:rPr>
+          <w:b/>
+        </w:rPr>
+        <w:t xml:space="preserve">: </w:t>
+      </w:r>
+      <w:r>
+        <w:t xml:space="preserve">Es la opción dentro </w:t>
+      </w:r>
+      <w:proofErr w:type="gramStart"/>
+      <w:r>
+        <w:t>del  interfaz</w:t>
+      </w:r>
+      <w:proofErr w:type="gramEnd"/>
+      <w:r>
+        <w:t xml:space="preserve"> de opciones de servicios que permitirá a los usuarios poder </w:t>
+      </w:r>
+      <w:r>
+        <w:t>editar su información personal, la cual será necesaria para su adecuado registro</w:t>
+      </w:r>
+      <w:r>
+        <w:t>.</w:t>
+      </w:r>
+    </w:p>
+    <w:p>
+      <w:pPr>
+        <w:spacing w:after="0" w:line="256" w:lineRule="auto"/>
+      </w:pPr>
+    </w:p>
+    <w:p>
+      <w:pPr>
+        <w:spacing w:after="0" w:line="256" w:lineRule="auto"/>
+      </w:pPr>
+      <w:r>
+        <w:rPr>
+          <w:b/>
+        </w:rPr>
+        <w:t>Interfaz de usuario:</w:t>
+      </w:r>
+      <w:r>
+        <w:t xml:space="preserve"> Es el medio que permite a un usuario de un sistema informático comunicarse con el mismo. Pueden existir interfaces de usuario de diferentes tipos (gráficas, textuales, táctiles, gestuales, </w:t>
+      </w:r>
+      <w:proofErr w:type="gramStart"/>
+      <w:r>
+        <w:t>etc. )</w:t>
+      </w:r>
+      <w:proofErr w:type="gramEnd"/>
+    </w:p>
+    <w:p>
+      <w:pPr>
+        <w:spacing w:after="0" w:line="256" w:lineRule="auto"/>
+      </w:pPr>
+    </w:p>
+    <w:p>
+      <w:pPr>
+        <w:spacing w:after="0" w:line="256" w:lineRule="auto"/>
+      </w:pPr>
+      <w:r>
+        <w:rPr>
+          <w:b/>
+        </w:rPr>
+        <w:t>Interfaz de componente:</w:t>
+      </w:r>
+      <w:r>
+        <w:t xml:space="preserve"> Es la definición de un conjunto de uno o más puntos de comunicación de entrada y/o salida de un componente, que permite su integración con otros componentes. Los interfaces de un componente permiten su utilización independientemente de cómo sea implementado. </w:t>
+      </w:r>
+    </w:p>
+    <w:p>
+      <w:pPr>
+        <w:spacing w:after="0" w:line="256" w:lineRule="auto"/>
+      </w:pPr>
+    </w:p>
+    <w:p>
+      <w:pPr>
+        <w:spacing w:after="0" w:line="256" w:lineRule="auto"/>
+      </w:pPr>
+      <w:r>
+        <w:rPr>
+          <w:b/>
+        </w:rPr>
+        <w:t xml:space="preserve">Base de </w:t>
+      </w:r>
+      <w:proofErr w:type="gramStart"/>
+      <w:r>
+        <w:rPr>
+          <w:b/>
+        </w:rPr>
+        <w:t>datos(</w:t>
+      </w:r>
+      <w:proofErr w:type="gramEnd"/>
+      <w:r>
+        <w:rPr>
+          <w:b/>
+        </w:rPr>
+        <w:t>DB):</w:t>
+      </w:r>
+      <w:r>
+        <w:t xml:space="preserve"> Es una colección de datos, organizados y almacenados para una fácil recuperación de estos. </w:t>
+      </w:r>
+    </w:p>
+    <w:p>
+      <w:pPr>
+        <w:spacing w:after="0" w:line="256" w:lineRule="auto"/>
+      </w:pPr>
+    </w:p>
+    <w:p>
+      <w:pPr>
+        <w:spacing w:after="0" w:line="256" w:lineRule="auto"/>
+      </w:pPr>
+      <w:r>
+        <w:rPr>
+          <w:b/>
+        </w:rPr>
+        <w:t>Sistema</w:t>
+      </w:r>
+      <w:r>
+        <w:t xml:space="preserve">: </w:t>
+      </w:r>
+      <w:r>
+        <w:rPr>
+          <w:color w:val="000000" w:themeColor="text1"/>
+        </w:rPr>
+        <w:t>Un sistema es "un objeto complejo cuyas partes o componentes se relacionan con al menos alguno de los demás componentes";​ puede ser</w:t>
+      </w:r>
+      <w:hyperlink r:id="rId9" w:history="1">
+        <w:r>
+          <w:rPr>
+            <w:rStyle w:val="Hipervnculo"/>
+            <w:color w:val="000000" w:themeColor="text1"/>
+            <w:u w:val="none"/>
+          </w:rPr>
+          <w:t xml:space="preserve"> material</w:t>
+        </w:r>
+      </w:hyperlink>
+      <w:r>
+        <w:rPr>
+          <w:color w:val="000000" w:themeColor="text1"/>
+        </w:rPr>
+        <w:t xml:space="preserve"> o</w:t>
+      </w:r>
+      <w:hyperlink r:id="rId10" w:history="1">
+        <w:r>
+          <w:rPr>
+            <w:rStyle w:val="Hipervnculo"/>
+            <w:color w:val="000000" w:themeColor="text1"/>
+            <w:u w:val="none"/>
+          </w:rPr>
+          <w:t xml:space="preserve"> conceptual</w:t>
+        </w:r>
+      </w:hyperlink>
+      <w:r>
+        <w:rPr>
+          <w:color w:val="000000" w:themeColor="text1"/>
+        </w:rPr>
+        <w:t>.</w:t>
+      </w:r>
+      <w:r>
+        <w:rPr>
+          <w:color w:val="000000" w:themeColor="text1"/>
+          <w:vertAlign w:val="superscript"/>
+        </w:rPr>
+        <w:t xml:space="preserve"> </w:t>
+      </w:r>
+      <w:r>
+        <w:rPr>
+          <w:color w:val="000000" w:themeColor="text1"/>
+        </w:rPr>
+        <w:t>Todos los sistemas tienen composición, estructura y entorno, pero sólo los sistemas materiales tienen mecanismos (o procesos), y solo algunos sistemas materiales tienen</w:t>
+      </w:r>
+      <w:hyperlink r:id="rId11" w:history="1">
+        <w:r>
+          <w:rPr>
+            <w:rStyle w:val="Hipervnculo"/>
+            <w:color w:val="000000" w:themeColor="text1"/>
+            <w:u w:val="none"/>
+          </w:rPr>
+          <w:t xml:space="preserve"> figura (forma)</w:t>
+        </w:r>
+      </w:hyperlink>
+      <w:r>
+        <w:t>.</w:t>
+      </w:r>
+    </w:p>
+    <w:p>
+      <w:pPr>
+        <w:spacing w:after="0" w:line="256" w:lineRule="auto"/>
+      </w:pPr>
+    </w:p>
+    <w:p>
+      <w:pPr>
+        <w:spacing w:after="0" w:line="256" w:lineRule="auto"/>
+      </w:pPr>
+      <w:r>
+        <w:rPr>
+          <w:b/>
+        </w:rPr>
+        <w:t xml:space="preserve">Sistema informático (SI): </w:t>
+      </w:r>
+      <w:r>
+        <w:t>Es un sistema que permite almacenar y procesar</w:t>
+      </w:r>
+      <w:hyperlink r:id="rId12" w:history="1">
+        <w:r>
+          <w:rPr>
+            <w:rStyle w:val="Hipervnculo"/>
+          </w:rPr>
+          <w:t xml:space="preserve"> </w:t>
+        </w:r>
+      </w:hyperlink>
+      <w:r>
+        <w:t xml:space="preserve">información; es el conjunto de partes interrelacionadas: hardware, software y personal informático. </w:t>
+      </w:r>
+    </w:p>
+    <w:p>
+      <w:pPr>
+        <w:pStyle w:val="Ttulo2"/>
+        <w:numPr>
+          <w:ilvl w:val="1"/>
+          <w:numId w:val="22"/>
+        </w:numPr>
+        <w:spacing w:before="240" w:after="240"/>
+        <w:rPr>
+          <w:sz w:val="28"/>
+          <w:szCs w:val="28"/>
+        </w:rPr>
+      </w:pPr>
+      <w:bookmarkStart w:id="12" w:name="_heading=h.3dy6vkm"/>
+      <w:bookmarkStart w:id="13" w:name="_Toc58407634"/>
+      <w:bookmarkEnd w:id="12"/>
+      <w:r>
+        <w:rPr>
+          <w:sz w:val="28"/>
+          <w:szCs w:val="28"/>
+        </w:rPr>
+        <w:t>Referencias</w:t>
+      </w:r>
+      <w:bookmarkEnd w:id="13"/>
+    </w:p>
+    <w:p>
+      <w:pPr>
+        <w:rPr>
+          <w:sz w:val="24"/>
+          <w:szCs w:val="24"/>
+        </w:rPr>
+      </w:pPr>
+      <w:r>
+        <w:t>Licitación de Requisitos.xls</w:t>
+      </w:r>
+    </w:p>
+    <w:p>
+      <w:r>
+        <w:t>Requisitos no funciones.xlsx</w:t>
+      </w:r>
+    </w:p>
+    <w:p>
+      <w:pPr>
+        <w:pStyle w:val="Ttulo2"/>
+        <w:numPr>
+          <w:ilvl w:val="1"/>
+          <w:numId w:val="22"/>
+        </w:numPr>
+        <w:spacing w:before="240" w:after="240"/>
+        <w:rPr>
+          <w:sz w:val="28"/>
+          <w:szCs w:val="28"/>
+        </w:rPr>
+      </w:pPr>
+      <w:bookmarkStart w:id="14" w:name="_heading=h.dbjkxssqacap"/>
+      <w:bookmarkStart w:id="15" w:name="_Toc58407635"/>
+      <w:bookmarkEnd w:id="14"/>
+      <w:r>
+        <w:rPr>
+          <w:sz w:val="28"/>
+          <w:szCs w:val="28"/>
+        </w:rPr>
+        <w:lastRenderedPageBreak/>
+        <w:t>Resumen</w:t>
+      </w:r>
+      <w:bookmarkEnd w:id="15"/>
+    </w:p>
+    <w:p>
+      <w:pPr>
+        <w:rPr>
+          <w:sz w:val="24"/>
+          <w:szCs w:val="24"/>
+        </w:rPr>
+      </w:pPr>
+      <w:r>
+        <w:t xml:space="preserve">Tras el usuario haberse registrado y logueado en Service Home Store, tendrá la posibilidad de poder entrar al interfaz </w:t>
+      </w:r>
+      <w:r>
+        <w:t xml:space="preserve">de perfil de usuario y dentro de ella colocar algunos datos, con lo que pueda comprobar su identidad y así quedar registrado en la </w:t>
+      </w:r>
+      <w:r>
+        <w:t>página</w:t>
+      </w:r>
+      <w:r>
+        <w:t>.</w:t>
+      </w:r>
+    </w:p>
+    <w:p>
+      <w:pPr>
+        <w:keepNext/>
+        <w:spacing w:before="360" w:after="360"/>
+        <w:jc w:val="center"/>
         <w:rPr>
           <w:rFonts w:ascii="Arial" w:eastAsia="Arial" w:hAnsi="Arial" w:cs="Arial"/>
           <w:b/>
           <w:sz w:val="36"/>
           <w:szCs w:val="36"/>
         </w:rPr>
-        <w:lastRenderedPageBreak/>
+      </w:pPr>
+    </w:p>
+    <w:p>
+      <w:pPr>
+        <w:pStyle w:val="Ttulo1"/>
+        <w:jc w:val="center"/>
+        <w:rPr>
+          <w:rFonts w:eastAsia="Arial"/>
+        </w:rPr>
+      </w:pPr>
+    </w:p>
+    <w:p>
+      <w:pPr>
+        <w:pStyle w:val="Ttulo1"/>
+        <w:jc w:val="center"/>
+        <w:rPr>
+          <w:rFonts w:eastAsia="Arial"/>
+        </w:rPr>
+      </w:pPr>
+      <w:bookmarkStart w:id="16" w:name="_Toc58407636"/>
+      <w:r>
+        <w:rPr>
+          <w:rFonts w:eastAsia="Arial"/>
+        </w:rPr>
+        <w:t xml:space="preserve">2. </w:t>
+      </w:r>
+      <w:r>
+        <w:rPr>
+          <w:rFonts w:eastAsia="Arial"/>
+        </w:rPr>
         <w:t>Perfil de usuario</w:t>
       </w:r>
+      <w:bookmarkEnd w:id="16"/>
+    </w:p>
+    <w:p>
+      <w:pPr>
+        <w:pStyle w:val="Ttulo2"/>
+      </w:pPr>
+      <w:r>
+        <w:rPr>
+          <w:sz w:val="14"/>
+          <w:szCs w:val="14"/>
+        </w:rPr>
+        <w:t xml:space="preserve">   </w:t>
+      </w:r>
+      <w:bookmarkStart w:id="17" w:name="_Toc58407637"/>
+      <w:r>
+        <w:t>2</w:t>
+      </w:r>
+      <w:r>
+        <w:t>.1 D</w:t>
+      </w:r>
+      <w:r>
+        <w:t>iagrama de Casos de Usos</w:t>
+      </w:r>
+      <w:bookmarkEnd w:id="17"/>
     </w:p>
     <w:p>
       <w:pPr>
         <w:keepNext/>
         <w:spacing w:before="240" w:after="240"/>
+        <w:ind w:left="980" w:hanging="560"/>
         <w:rPr>
           <w:b/>
           <w:sz w:val="28"/>
           <w:szCs w:val="28"/>
         </w:rPr>
       </w:pPr>
-      <w:r>
-        <w:rPr>
-          <w:sz w:val="14"/>
-          <w:szCs w:val="14"/>
-        </w:rPr>
-        <w:t xml:space="preserve">   </w:t>
-      </w:r>
-      <w:r>
-        <w:rPr>
-          <w:b/>
-          <w:sz w:val="28"/>
-          <w:szCs w:val="28"/>
-        </w:rPr>
-        <w:t>1.1 D</w:t>
-      </w:r>
-      <w:r>
-        <w:rPr>
-          <w:b/>
-          <w:sz w:val="28"/>
-          <w:szCs w:val="28"/>
-        </w:rPr>
-        <w:t>iagrama de Casos de Usos</w:t>
-      </w:r>
-    </w:p>
-    <w:p>
-      <w:pPr>
-        <w:keepNext/>
-        <w:spacing w:before="240" w:after="240"/>
-        <w:ind w:left="980" w:hanging="560"/>
-        <w:rPr>
-          <w:b/>
-          <w:sz w:val="28"/>
-          <w:szCs w:val="28"/>
-        </w:rPr>
-      </w:pPr>
-      <w:bookmarkStart w:id="3" w:name="_heading=h.1k6olemcwo29" w:colFirst="0" w:colLast="0"/>
-      <w:bookmarkEnd w:id="3"/>
+      <w:bookmarkStart w:id="18" w:name="_heading=h.1k6olemcwo29" w:colFirst="0" w:colLast="0"/>
+      <w:bookmarkEnd w:id="18"/>
       <w:r>
         <w:rPr>
           <w:noProof/>
@@ -1773,7 +3029,7 @@
                     <pic:cNvPicPr preferRelativeResize="0"/>
                   </pic:nvPicPr>
                   <pic:blipFill>
-                    <a:blip r:embed="rId8"/>
+                    <a:blip r:embed="rId13"/>
                     <a:srcRect/>
                     <a:stretch>
                       <a:fillRect/>
@@ -1935,35 +3191,27 @@
           <w:b/>
         </w:rPr>
       </w:pPr>
-      <w:bookmarkStart w:id="4" w:name="_heading=h.1py3s2878xrq" w:colFirst="0" w:colLast="0"/>
-      <w:bookmarkStart w:id="5" w:name="_heading=h.odvv5i2t1473" w:colFirst="0" w:colLast="0"/>
-      <w:bookmarkEnd w:id="4"/>
-      <w:bookmarkEnd w:id="5"/>
-    </w:p>
-    <w:p>
-      <w:pPr>
-        <w:rPr>
-          <w:b/>
-          <w:sz w:val="28"/>
-          <w:szCs w:val="28"/>
-        </w:rPr>
-      </w:pPr>
-      <w:r>
-        <w:rPr>
-          <w:b/>
-          <w:sz w:val="28"/>
-          <w:szCs w:val="28"/>
-        </w:rPr>
-        <w:t xml:space="preserve">1.2 </w:t>
-      </w:r>
-      <w:r>
-        <w:rPr>
-          <w:b/>
-          <w:sz w:val="28"/>
-          <w:szCs w:val="28"/>
-        </w:rPr>
+      <w:bookmarkStart w:id="19" w:name="_heading=h.1py3s2878xrq" w:colFirst="0" w:colLast="0"/>
+      <w:bookmarkStart w:id="20" w:name="_heading=h.odvv5i2t1473" w:colFirst="0" w:colLast="0"/>
+      <w:bookmarkEnd w:id="19"/>
+      <w:bookmarkEnd w:id="20"/>
+    </w:p>
+    <w:p>
+      <w:pPr>
+        <w:pStyle w:val="Ttulo2"/>
+      </w:pPr>
+      <w:bookmarkStart w:id="21" w:name="_Toc58407638"/>
+      <w:r>
+        <w:lastRenderedPageBreak/>
+        <w:t>2</w:t>
+      </w:r>
+      <w:r>
+        <w:t xml:space="preserve">.2 </w:t>
+      </w:r>
+      <w:r>
         <w:t>Descripción</w:t>
       </w:r>
+      <w:bookmarkEnd w:id="21"/>
     </w:p>
     <w:p>
       <w:pPr>
@@ -1985,31 +3233,21 @@
     </w:p>
     <w:p>
       <w:pPr>
-        <w:keepNext/>
-        <w:spacing w:before="240" w:after="240"/>
-        <w:ind w:left="-142"/>
-        <w:rPr>
-          <w:b/>
-          <w:sz w:val="28"/>
-          <w:szCs w:val="28"/>
-        </w:rPr>
-      </w:pPr>
-      <w:r>
-        <w:rPr>
-          <w:b/>
-          <w:sz w:val="28"/>
-          <w:szCs w:val="28"/>
-        </w:rPr>
-        <w:t xml:space="preserve">  1.3  </w:t>
-      </w:r>
-      <w:r>
-        <w:rPr>
-          <w:b/>
-          <w:sz w:val="28"/>
-          <w:szCs w:val="28"/>
-        </w:rPr>
+        <w:pStyle w:val="Ttulo2"/>
+      </w:pPr>
+      <w:bookmarkStart w:id="22" w:name="_Toc58407639"/>
+      <w:proofErr w:type="gramStart"/>
+      <w:r>
+        <w:t>2</w:t>
+      </w:r>
+      <w:r>
+        <w:t xml:space="preserve">.3  </w:t>
+      </w:r>
+      <w:r>
         <w:t>Actores</w:t>
       </w:r>
+      <w:bookmarkEnd w:id="22"/>
+      <w:proofErr w:type="gramEnd"/>
     </w:p>
     <w:p>
       <w:pPr>
@@ -2037,31 +3275,28 @@
     </w:p>
     <w:p>
       <w:pPr>
-        <w:keepNext/>
-        <w:spacing w:before="240" w:after="240"/>
-        <w:rPr>
-          <w:b/>
+        <w:pStyle w:val="Ttulo2"/>
+        <w:rPr>
           <w:sz w:val="28"/>
           <w:szCs w:val="28"/>
         </w:rPr>
       </w:pPr>
-      <w:r>
-        <w:rPr>
-          <w:b/>
+      <w:bookmarkStart w:id="23" w:name="_Toc58407640"/>
+      <w:r>
+        <w:rPr>
           <w:sz w:val="28"/>
           <w:szCs w:val="28"/>
         </w:rPr>
-        <w:lastRenderedPageBreak/>
-        <w:t xml:space="preserve">1.4 </w:t>
-      </w:r>
-      <w:r>
-        <w:rPr>
-          <w:b/>
+        <w:t>2</w:t>
+      </w:r>
+      <w:r>
+        <w:rPr>
           <w:sz w:val="28"/>
           <w:szCs w:val="28"/>
         </w:rPr>
-        <w:t>Pre condiciones</w:t>
-      </w:r>
+        <w:t>.4 Pre condiciones</w:t>
+      </w:r>
+      <w:bookmarkEnd w:id="23"/>
     </w:p>
     <w:p>
       <w:pPr>
@@ -2107,30 +3342,16 @@
     </w:p>
     <w:p>
       <w:pPr>
-        <w:keepNext/>
-        <w:spacing w:before="240" w:after="240"/>
-        <w:rPr>
-          <w:b/>
-          <w:sz w:val="28"/>
-          <w:szCs w:val="28"/>
-        </w:rPr>
-      </w:pPr>
-      <w:r>
-        <w:rPr>
-          <w:b/>
-          <w:sz w:val="28"/>
-          <w:szCs w:val="28"/>
-        </w:rPr>
-        <w:t xml:space="preserve">1.5 </w:t>
-      </w:r>
-      <w:r>
-        <w:rPr>
-          <w:b/>
-          <w:sz w:val="28"/>
-          <w:szCs w:val="28"/>
-        </w:rPr>
-        <w:t>Post condiciones</w:t>
-      </w:r>
+        <w:pStyle w:val="Ttulo2"/>
+      </w:pPr>
+      <w:bookmarkStart w:id="24" w:name="_Toc58407641"/>
+      <w:r>
+        <w:t>2</w:t>
+      </w:r>
+      <w:r>
+        <w:t>.5 Post condiciones</w:t>
+      </w:r>
+      <w:bookmarkEnd w:id="24"/>
     </w:p>
     <w:p>
       <w:pPr>
@@ -2148,30 +3369,16 @@
     </w:p>
     <w:p>
       <w:pPr>
-        <w:keepNext/>
-        <w:spacing w:before="240" w:after="240"/>
-        <w:rPr>
-          <w:b/>
-          <w:sz w:val="28"/>
-          <w:szCs w:val="28"/>
-        </w:rPr>
-      </w:pPr>
-      <w:r>
-        <w:rPr>
-          <w:b/>
-          <w:sz w:val="28"/>
-          <w:szCs w:val="28"/>
-        </w:rPr>
-        <w:t xml:space="preserve">1.6 </w:t>
-      </w:r>
-      <w:r>
-        <w:rPr>
-          <w:b/>
-          <w:sz w:val="28"/>
-          <w:szCs w:val="28"/>
-        </w:rPr>
-        <w:t>Flujo básico</w:t>
-      </w:r>
+        <w:pStyle w:val="Ttulo2"/>
+      </w:pPr>
+      <w:bookmarkStart w:id="25" w:name="_Toc58407642"/>
+      <w:r>
+        <w:t>2</w:t>
+      </w:r>
+      <w:r>
+        <w:t>.6 Flujo básico</w:t>
+      </w:r>
+      <w:bookmarkEnd w:id="25"/>
     </w:p>
     <w:p>
       <w:pPr>
@@ -2327,29 +3534,27 @@
     </w:p>
     <w:p>
       <w:pPr>
-        <w:keepNext/>
-        <w:spacing w:before="240" w:after="240"/>
-        <w:rPr>
-          <w:b/>
-          <w:sz w:val="28"/>
-          <w:szCs w:val="28"/>
-        </w:rPr>
-      </w:pPr>
-      <w:r>
-        <w:rPr>
-          <w:b/>
-          <w:sz w:val="28"/>
-          <w:szCs w:val="28"/>
-        </w:rPr>
-        <w:t xml:space="preserve">1.7 </w:t>
-      </w:r>
-      <w:r>
-        <w:rPr>
-          <w:b/>
-          <w:sz w:val="28"/>
-          <w:szCs w:val="28"/>
-        </w:rPr>
-        <w:t xml:space="preserve">Flujo alternativo </w:t>
+        <w:spacing w:after="120" w:line="360" w:lineRule="auto"/>
+      </w:pPr>
+    </w:p>
+    <w:p>
+      <w:pPr>
+        <w:pStyle w:val="Ttulo2"/>
+      </w:pPr>
+      <w:bookmarkStart w:id="26" w:name="_Toc58407643"/>
+      <w:r>
+        <w:lastRenderedPageBreak/>
+        <w:t>2</w:t>
+      </w:r>
+      <w:r>
+        <w:t xml:space="preserve">.7 </w:t>
+      </w:r>
+      <w:r>
+        <w:t>Flujo alternativo</w:t>
+      </w:r>
+      <w:bookmarkEnd w:id="26"/>
+      <w:r>
+        <w:t xml:space="preserve"> </w:t>
       </w:r>
     </w:p>
     <w:p>
@@ -2495,42 +3700,19 @@
     </w:p>
     <w:p>
       <w:pPr>
-        <w:keepNext/>
-        <w:spacing w:before="240" w:after="240"/>
-        <w:rPr>
-          <w:b/>
-          <w:sz w:val="28"/>
-          <w:szCs w:val="28"/>
-        </w:rPr>
-      </w:pPr>
-    </w:p>
-    <w:p>
-      <w:pPr>
-        <w:keepNext/>
-        <w:spacing w:before="240" w:after="240"/>
-        <w:rPr>
-          <w:b/>
-          <w:sz w:val="28"/>
-          <w:szCs w:val="28"/>
-        </w:rPr>
-      </w:pPr>
-      <w:r>
-        <w:rPr>
-          <w:b/>
-          <w:sz w:val="28"/>
-          <w:szCs w:val="28"/>
-        </w:rPr>
-        <w:lastRenderedPageBreak/>
-        <w:t xml:space="preserve">1.8 </w:t>
-      </w:r>
-      <w:r>
-        <w:rPr>
-          <w:b/>
-          <w:sz w:val="28"/>
-          <w:szCs w:val="28"/>
-        </w:rPr>
+        <w:pStyle w:val="Ttulo2"/>
+      </w:pPr>
+      <w:bookmarkStart w:id="27" w:name="_Toc58407644"/>
+      <w:r>
+        <w:t>2</w:t>
+      </w:r>
+      <w:r>
+        <w:t xml:space="preserve">.8 </w:t>
+      </w:r>
+      <w:r>
         <w:t>Diagrama de actividades</w:t>
       </w:r>
+      <w:bookmarkEnd w:id="27"/>
     </w:p>
     <w:p>
       <w:pPr>
@@ -2564,7 +3746,7 @@
                     <pic:cNvPicPr preferRelativeResize="0"/>
                   </pic:nvPicPr>
                   <pic:blipFill rotWithShape="1">
-                    <a:blip r:embed="rId9"/>
+                    <a:blip r:embed="rId14"/>
                     <a:srcRect l="20540" t="10597" r="39753" b="52902"/>
                     <a:stretch/>
                   </pic:blipFill>
@@ -2624,22 +3806,51 @@
           <w:szCs w:val="28"/>
         </w:rPr>
       </w:pPr>
-      <w:r>
+    </w:p>
+    <w:p>
+      <w:pPr>
+        <w:keepNext/>
+        <w:tabs>
+          <w:tab w:val="left" w:pos="3792"/>
+        </w:tabs>
+        <w:spacing w:before="240" w:after="240"/>
         <w:rPr>
           <w:b/>
           <w:sz w:val="28"/>
           <w:szCs w:val="28"/>
         </w:rPr>
-        <w:t xml:space="preserve">1.9 </w:t>
-      </w:r>
-      <w:r>
+      </w:pPr>
+    </w:p>
+    <w:p>
+      <w:pPr>
+        <w:keepNext/>
+        <w:tabs>
+          <w:tab w:val="left" w:pos="3792"/>
+        </w:tabs>
+        <w:spacing w:before="240" w:after="240"/>
         <w:rPr>
           <w:b/>
           <w:sz w:val="28"/>
           <w:szCs w:val="28"/>
         </w:rPr>
+      </w:pPr>
+    </w:p>
+    <w:p>
+      <w:pPr>
+        <w:pStyle w:val="Ttulo2"/>
+      </w:pPr>
+      <w:bookmarkStart w:id="28" w:name="_Toc58407645"/>
+      <w:r>
+        <w:lastRenderedPageBreak/>
+        <w:t>2</w:t>
+      </w:r>
+      <w:r>
+        <w:t xml:space="preserve">.9 </w:t>
+      </w:r>
+      <w:r>
         <w:t>Prototipos visuales</w:t>
       </w:r>
+      <w:bookmarkEnd w:id="28"/>
     </w:p>
     <w:p>
       <w:pPr>
@@ -2678,7 +3889,7 @@
                     <pic:cNvPicPr preferRelativeResize="0"/>
                   </pic:nvPicPr>
                   <pic:blipFill>
-                    <a:blip r:embed="rId10"/>
+                    <a:blip r:embed="rId15"/>
                     <a:srcRect/>
                     <a:stretch>
                       <a:fillRect/>
@@ -2713,8 +3924,8 @@
           <w:szCs w:val="36"/>
         </w:rPr>
       </w:pPr>
-      <w:bookmarkStart w:id="6" w:name="_heading=h.6kpgkjy9qnkq" w:colFirst="0" w:colLast="0"/>
-      <w:bookmarkEnd w:id="6"/>
+      <w:bookmarkStart w:id="29" w:name="_heading=h.6kpgkjy9qnkq" w:colFirst="0" w:colLast="0"/>
+      <w:bookmarkEnd w:id="29"/>
     </w:p>
     <w:p>
       <w:pPr>
@@ -2728,8 +3939,8 @@
           <w:szCs w:val="36"/>
         </w:rPr>
       </w:pPr>
-      <w:bookmarkStart w:id="7" w:name="_heading=h.aw9r9rae57ac" w:colFirst="0" w:colLast="0"/>
-      <w:bookmarkEnd w:id="7"/>
+      <w:bookmarkStart w:id="30" w:name="_heading=h.aw9r9rae57ac" w:colFirst="0" w:colLast="0"/>
+      <w:bookmarkEnd w:id="30"/>
     </w:p>
     <w:p>
       <w:pPr>
@@ -2743,8 +3954,8 @@
           <w:szCs w:val="36"/>
         </w:rPr>
       </w:pPr>
-      <w:bookmarkStart w:id="8" w:name="_heading=h.j07yjwf2k087" w:colFirst="0" w:colLast="0"/>
-      <w:bookmarkEnd w:id="8"/>
+      <w:bookmarkStart w:id="31" w:name="_heading=h.j07yjwf2k087" w:colFirst="0" w:colLast="0"/>
+      <w:bookmarkEnd w:id="31"/>
     </w:p>
     <w:p>
       <w:pPr>
@@ -2758,8 +3969,8 @@
           <w:szCs w:val="36"/>
         </w:rPr>
       </w:pPr>
-      <w:bookmarkStart w:id="9" w:name="_heading=h.sq5wjjpwvcu4" w:colFirst="0" w:colLast="0"/>
-      <w:bookmarkEnd w:id="9"/>
+      <w:bookmarkStart w:id="32" w:name="_heading=h.sq5wjjpwvcu4" w:colFirst="0" w:colLast="0"/>
+      <w:bookmarkEnd w:id="32"/>
     </w:p>
     <w:p>
       <w:pPr>
@@ -2802,19 +4013,29 @@
           <w:b/>
         </w:rPr>
       </w:pPr>
+    </w:p>
+    <w:p>
+      <w:pPr>
+        <w:keepNext/>
+        <w:spacing w:before="240" w:after="240"/>
+        <w:ind w:left="1578"/>
+        <w:jc w:val="center"/>
+        <w:rPr>
+          <w:b/>
+        </w:rPr>
+      </w:pPr>
       <w:r>
         <w:rPr>
           <w:noProof/>
         </w:rPr>
-        <w:lastRenderedPageBreak/>
         <w:drawing>
-          <wp:anchor distT="114300" distB="114300" distL="114300" distR="114300" simplePos="0" relativeHeight="251663360" behindDoc="0" locked="0" layoutInCell="1" hidden="0" allowOverlap="1" wp14:anchorId="5DDADBB2" wp14:editId="34A6AA49">
+          <wp:anchor distT="114300" distB="114300" distL="114300" distR="114300" simplePos="0" relativeHeight="251663360" behindDoc="0" locked="0" layoutInCell="1" hidden="0" allowOverlap="1" wp14:anchorId="5DDADBB2" wp14:editId="3F933D55">
             <wp:simplePos x="0" y="0"/>
             <wp:positionH relativeFrom="margin">
               <wp:posOffset>-1270</wp:posOffset>
             </wp:positionH>
             <wp:positionV relativeFrom="paragraph">
-              <wp:posOffset>53340</wp:posOffset>
+              <wp:posOffset>463724</wp:posOffset>
             </wp:positionV>
             <wp:extent cx="5399405" cy="2946400"/>
             <wp:effectExtent l="0" t="0" r="0" b="6350"/>
@@ -2829,7 +4050,7 @@
                     <pic:cNvPicPr preferRelativeResize="0"/>
                   </pic:nvPicPr>
                   <pic:blipFill>
-                    <a:blip r:embed="rId11"/>
+                    <a:blip r:embed="rId16"/>
                     <a:srcRect/>
                     <a:stretch>
                       <a:fillRect/>
@@ -2851,6 +4072,28 @@
           </wp:anchor>
         </w:drawing>
       </w:r>
+    </w:p>
+    <w:p>
+      <w:pPr>
+        <w:keepNext/>
+        <w:spacing w:before="240" w:after="240"/>
+        <w:ind w:left="1578"/>
+        <w:jc w:val="center"/>
+        <w:rPr>
+          <w:b/>
+        </w:rPr>
+      </w:pPr>
+    </w:p>
+    <w:p>
+      <w:pPr>
+        <w:keepNext/>
+        <w:spacing w:before="240" w:after="240"/>
+        <w:ind w:left="1578"/>
+        <w:jc w:val="center"/>
+        <w:rPr>
+          <w:b/>
+        </w:rPr>
+      </w:pPr>
       <w:r>
         <w:rPr>
           <w:b/>
@@ -2874,22 +4117,23 @@
           <w:szCs w:val="28"/>
         </w:rPr>
       </w:pPr>
-      <w:r>
-        <w:rPr>
-          <w:b/>
-          <w:sz w:val="28"/>
-          <w:szCs w:val="28"/>
-        </w:rPr>
-        <w:t xml:space="preserve">1.10 </w:t>
-      </w:r>
-      <w:r>
-        <w:rPr>
-          <w:b/>
-          <w:sz w:val="28"/>
-          <w:szCs w:val="28"/>
-        </w:rPr>
+    </w:p>
+    <w:p>
+      <w:pPr>
+        <w:pStyle w:val="Ttulo2"/>
+      </w:pPr>
+      <w:bookmarkStart w:id="33" w:name="_Toc58407646"/>
+      <w:r>
+        <w:lastRenderedPageBreak/>
+        <w:t>2</w:t>
+      </w:r>
+      <w:r>
+        <w:t xml:space="preserve">.10 </w:t>
+      </w:r>
+      <w:r>
         <w:t>Requerimientos no funcionales</w:t>
       </w:r>
+      <w:bookmarkEnd w:id="33"/>
     </w:p>
     <w:tbl>
       <w:tblPr>
@@ -3231,7 +4475,7 @@
       </w:pPr>
     </w:p>
     <w:sectPr>
-      <w:footerReference w:type="default" r:id="rId12"/>
+      <w:footerReference w:type="default" r:id="rId17"/>
       <w:pgSz w:w="11906" w:h="16838"/>
       <w:pgMar w:top="1417" w:right="1701" w:bottom="1417" w:left="1701" w:header="708" w:footer="708" w:gutter="0"/>
       <w:cols w:space="708"/>
@@ -3269,52 +4513,41 @@
 
 <file path=word/footer1.xml><?xml version="1.0" encoding="utf-8"?>
 <w:ftr xmlns:wpc="http://schemas.microsoft.com/office/word/2010/wordprocessingCanvas" xmlns:cx="http://schemas.microsoft.com/office/drawing/2014/chartex" xmlns:cx1="http://schemas.microsoft.com/office/drawing/2015/9/8/chartex" xmlns:cx2="http://schemas.microsoft.com/office/drawing/2015/10/21/chartex" xmlns:cx3="http://schemas.microsoft.com/office/drawing/2016/5/9/chartex" xmlns:cx4="http://schemas.microsoft.com/office/drawing/2016/5/10/chartex" xmlns:cx5="http://schemas.microsoft.com/office/drawing/2016/5/11/chartex" xmlns:cx6="http://schemas.microsoft.com/office/drawing/2016/5/12/chartex" xmlns:cx7="http://schemas.microsoft.com/office/drawing/2016/5/13/chartex" xmlns:cx8="http://schemas.microsoft.com/office/drawing/2016/5/14/chartex" xmlns:mc="http://schemas.openxmlformats.org/markup-compatibility/2006" xmlns:aink="http://schemas.microsoft.com/office/drawing/2016/ink" xmlns:am3d="http://schemas.microsoft.com/office/drawing/2017/model3d" xmlns:o="urn:schemas-microsoft-com:office:office" xmlns:r="http://schemas.openxmlformats.org/officeDocument/2006/relationships" xmlns:m="http://schemas.openxmlformats.org/officeDocument/2006/math" xmlns:v="urn:schemas-microsoft-com:vml" xmlns:wp14="http://schemas.microsoft.com/office/word/2010/wordprocessingDrawing" xmlns:wp="http://schemas.openxmlformats.org/drawingml/2006/wordprocessingDrawing" xmlns:w10="urn:schemas-microsoft-com:office:word" xmlns:w="http://schemas.openxmlformats.org/wordprocessingml/2006/main" xmlns:w14="http://schemas.microsoft.com/office/word/2010/wordml" xmlns:w15="http://schemas.microsoft.com/office/word/2012/wordml" xmlns:w16cex="http://schemas.microsoft.com/office/word/2018/wordml/cex" xmlns:w16cid="http://schemas.microsoft.com/office/word/2016/wordml/cid" xmlns:w16="http://schemas.microsoft.com/office/word/2018/wordml" xmlns:w16se="http://schemas.microsoft.com/office/word/2015/wordml/symex" xmlns:wpg="http://schemas.microsoft.com/office/word/2010/wordprocessingGroup" xmlns:wpi="http://schemas.microsoft.com/office/word/2010/wordprocessingInk" xmlns:wne="http://schemas.microsoft.com/office/word/2006/wordml" xmlns:wps="http://schemas.microsoft.com/office/word/2010/wordprocessingShape" mc:Ignorable="w14 w15 w16se w16cid w16 w16cex wp14">
-  <w:p>
-    <w:pPr>
-      <w:pStyle w:val="Piedepgina"/>
-      <w:jc w:val="center"/>
-      <w:rPr>
-        <w:caps/>
-        <w:color w:val="4472C4" w:themeColor="accent1"/>
-      </w:rPr>
-    </w:pPr>
-    <w:r>
-      <w:rPr>
-        <w:caps/>
-        <w:color w:val="4472C4" w:themeColor="accent1"/>
-      </w:rPr>
-      <w:fldChar w:fldCharType="begin"/>
-    </w:r>
-    <w:r>
-      <w:rPr>
-        <w:caps/>
-        <w:color w:val="4472C4" w:themeColor="accent1"/>
-      </w:rPr>
-      <w:instrText>PAGE   \* MERGEFORMAT</w:instrText>
-    </w:r>
-    <w:r>
-      <w:rPr>
-        <w:caps/>
-        <w:color w:val="4472C4" w:themeColor="accent1"/>
-      </w:rPr>
-      <w:fldChar w:fldCharType="separate"/>
-    </w:r>
-    <w:r>
-      <w:rPr>
-        <w:caps/>
-        <w:color w:val="4472C4" w:themeColor="accent1"/>
-        <w:lang w:val="es-ES"/>
-      </w:rPr>
-      <w:t>2</w:t>
-    </w:r>
-    <w:r>
-      <w:rPr>
-        <w:caps/>
-        <w:color w:val="4472C4" w:themeColor="accent1"/>
-      </w:rPr>
-      <w:fldChar w:fldCharType="end"/>
-    </w:r>
-  </w:p>
+  <w:sdt>
+    <w:sdtPr>
+      <w:id w:val="-1655824896"/>
+      <w:docPartObj>
+        <w:docPartGallery w:val="Page Numbers (Bottom of Page)"/>
+        <w:docPartUnique/>
+      </w:docPartObj>
+    </w:sdtPr>
+    <w:sdtContent>
+      <w:p>
+        <w:pPr>
+          <w:pStyle w:val="Piedepgina"/>
+          <w:jc w:val="center"/>
+        </w:pPr>
+        <w:r>
+          <w:fldChar w:fldCharType="begin"/>
+        </w:r>
+        <w:r>
+          <w:instrText>PAGE   \* MERGEFORMAT</w:instrText>
+        </w:r>
+        <w:r>
+          <w:fldChar w:fldCharType="separate"/>
+        </w:r>
+        <w:r>
+          <w:rPr>
+            <w:lang w:val="es-ES"/>
+          </w:rPr>
+          <w:t>2</w:t>
+        </w:r>
+        <w:r>
+          <w:fldChar w:fldCharType="end"/>
+        </w:r>
+      </w:p>
+    </w:sdtContent>
+  </w:sdt>
   <w:p>
     <w:pPr>
       <w:pStyle w:val="Piedepgina"/>
@@ -3706,6 +4939,146 @@
     </w:lvl>
   </w:abstractNum>
   <w:abstractNum w:abstractNumId="3" w15:restartNumberingAfterBreak="0">
+    <w:nsid w:val="0B403D99"/>
+    <w:multiLevelType w:val="multilevel"/>
+    <w:tmpl w:val="AEA44B2A"/>
+    <w:lvl w:ilvl="0">
+      <w:start w:val="1"/>
+      <w:numFmt w:val="decimal"/>
+      <w:lvlText w:val="%1."/>
+      <w:lvlJc w:val="left"/>
+      <w:pPr>
+        <w:ind w:left="2160" w:hanging="360"/>
+      </w:pPr>
+      <w:rPr>
+        <w:strike w:val="0"/>
+        <w:dstrike w:val="0"/>
+        <w:u w:val="none"/>
+        <w:effect w:val="none"/>
+      </w:rPr>
+    </w:lvl>
+    <w:lvl w:ilvl="1">
+      <w:start w:val="1"/>
+      <w:numFmt w:val="lowerLetter"/>
+      <w:lvlText w:val="%2."/>
+      <w:lvlJc w:val="left"/>
+      <w:pPr>
+        <w:ind w:left="2880" w:hanging="360"/>
+      </w:pPr>
+      <w:rPr>
+        <w:strike w:val="0"/>
+        <w:dstrike w:val="0"/>
+        <w:u w:val="none"/>
+        <w:effect w:val="none"/>
+      </w:rPr>
+    </w:lvl>
+    <w:lvl w:ilvl="2">
+      <w:start w:val="1"/>
+      <w:numFmt w:val="lowerRoman"/>
+      <w:lvlText w:val="%3."/>
+      <w:lvlJc w:val="right"/>
+      <w:pPr>
+        <w:ind w:left="3600" w:hanging="360"/>
+      </w:pPr>
+      <w:rPr>
+        <w:strike w:val="0"/>
+        <w:dstrike w:val="0"/>
+        <w:u w:val="none"/>
+        <w:effect w:val="none"/>
+      </w:rPr>
+    </w:lvl>
+    <w:lvl w:ilvl="3">
+      <w:start w:val="1"/>
+      <w:numFmt w:val="decimal"/>
+      <w:lvlText w:val="%4."/>
+      <w:lvlJc w:val="left"/>
+      <w:pPr>
+        <w:ind w:left="4320" w:hanging="360"/>
+      </w:pPr>
+      <w:rPr>
+        <w:strike w:val="0"/>
+        <w:dstrike w:val="0"/>
+        <w:u w:val="none"/>
+        <w:effect w:val="none"/>
+      </w:rPr>
+    </w:lvl>
+    <w:lvl w:ilvl="4">
+      <w:start w:val="1"/>
+      <w:numFmt w:val="lowerLetter"/>
+      <w:lvlText w:val="%5."/>
+      <w:lvlJc w:val="left"/>
+      <w:pPr>
+        <w:ind w:left="5040" w:hanging="360"/>
+      </w:pPr>
+      <w:rPr>
+        <w:strike w:val="0"/>
+        <w:dstrike w:val="0"/>
+        <w:u w:val="none"/>
+        <w:effect w:val="none"/>
+      </w:rPr>
+    </w:lvl>
+    <w:lvl w:ilvl="5">
+      <w:start w:val="1"/>
+      <w:numFmt w:val="lowerRoman"/>
+      <w:lvlText w:val="%6."/>
+      <w:lvlJc w:val="right"/>
+      <w:pPr>
+        <w:ind w:left="5760" w:hanging="360"/>
+      </w:pPr>
+      <w:rPr>
+        <w:strike w:val="0"/>
+        <w:dstrike w:val="0"/>
+        <w:u w:val="none"/>
+        <w:effect w:val="none"/>
+      </w:rPr>
+    </w:lvl>
+    <w:lvl w:ilvl="6">
+      <w:start w:val="1"/>
+      <w:numFmt w:val="decimal"/>
+      <w:lvlText w:val="%7."/>
+      <w:lvlJc w:val="left"/>
+      <w:pPr>
+        <w:ind w:left="6480" w:hanging="360"/>
+      </w:pPr>
+      <w:rPr>
+        <w:strike w:val="0"/>
+        <w:dstrike w:val="0"/>
+        <w:u w:val="none"/>
+        <w:effect w:val="none"/>
+      </w:rPr>
+    </w:lvl>
+    <w:lvl w:ilvl="7">
+      <w:start w:val="1"/>
+      <w:numFmt w:val="lowerLetter"/>
+      <w:lvlText w:val="%8."/>
+      <w:lvlJc w:val="left"/>
+      <w:pPr>
+        <w:ind w:left="7200" w:hanging="360"/>
+      </w:pPr>
+      <w:rPr>
+        <w:strike w:val="0"/>
+        <w:dstrike w:val="0"/>
+        <w:u w:val="none"/>
+        <w:effect w:val="none"/>
+      </w:rPr>
+    </w:lvl>
+    <w:lvl w:ilvl="8">
+      <w:start w:val="1"/>
+      <w:numFmt w:val="lowerRoman"/>
+      <w:lvlText w:val="%9."/>
+      <w:lvlJc w:val="right"/>
+      <w:pPr>
+        <w:ind w:left="7920" w:hanging="360"/>
+      </w:pPr>
+      <w:rPr>
+        <w:strike w:val="0"/>
+        <w:dstrike w:val="0"/>
+        <w:u w:val="none"/>
+        <w:effect w:val="none"/>
+      </w:rPr>
+    </w:lvl>
+  </w:abstractNum>
+  <w:abstractNum w:abstractNumId="4" w15:restartNumberingAfterBreak="0">
     <w:nsid w:val="0FA44295"/>
     <w:multiLevelType w:val="multilevel"/>
     <w:tmpl w:val="7B7A8F9A"/>
@@ -3826,7 +5199,7 @@
       </w:rPr>
     </w:lvl>
   </w:abstractNum>
-  <w:abstractNum w:abstractNumId="4" w15:restartNumberingAfterBreak="0">
+  <w:abstractNum w:abstractNumId="5" w15:restartNumberingAfterBreak="0">
     <w:nsid w:val="13CF1698"/>
     <w:multiLevelType w:val="multilevel"/>
     <w:tmpl w:val="7B7A8F9A"/>
@@ -3947,7 +5320,7 @@
       </w:rPr>
     </w:lvl>
   </w:abstractNum>
-  <w:abstractNum w:abstractNumId="5" w15:restartNumberingAfterBreak="0">
+  <w:abstractNum w:abstractNumId="6" w15:restartNumberingAfterBreak="0">
     <w:nsid w:val="195E7120"/>
     <w:multiLevelType w:val="hybridMultilevel"/>
     <w:tmpl w:val="41A4B9D8"/>
@@ -4036,7 +5409,7 @@
       </w:pPr>
     </w:lvl>
   </w:abstractNum>
-  <w:abstractNum w:abstractNumId="6" w15:restartNumberingAfterBreak="0">
+  <w:abstractNum w:abstractNumId="7" w15:restartNumberingAfterBreak="0">
     <w:nsid w:val="2D111B1E"/>
     <w:multiLevelType w:val="multilevel"/>
     <w:tmpl w:val="E71CA0AA"/>
@@ -4149,7 +5522,7 @@
       </w:rPr>
     </w:lvl>
   </w:abstractNum>
-  <w:abstractNum w:abstractNumId="7" w15:restartNumberingAfterBreak="0">
+  <w:abstractNum w:abstractNumId="8" w15:restartNumberingAfterBreak="0">
     <w:nsid w:val="34CE735C"/>
     <w:multiLevelType w:val="multilevel"/>
     <w:tmpl w:val="BF20CC22"/>
@@ -4262,7 +5635,7 @@
       </w:rPr>
     </w:lvl>
   </w:abstractNum>
-  <w:abstractNum w:abstractNumId="8" w15:restartNumberingAfterBreak="0">
+  <w:abstractNum w:abstractNumId="9" w15:restartNumberingAfterBreak="0">
     <w:nsid w:val="3CCA5168"/>
     <w:multiLevelType w:val="multilevel"/>
     <w:tmpl w:val="A8A08DD6"/>
@@ -4375,7 +5748,7 @@
       </w:rPr>
     </w:lvl>
   </w:abstractNum>
-  <w:abstractNum w:abstractNumId="9" w15:restartNumberingAfterBreak="0">
+  <w:abstractNum w:abstractNumId="10" w15:restartNumberingAfterBreak="0">
     <w:nsid w:val="447A4FD0"/>
     <w:multiLevelType w:val="multilevel"/>
     <w:tmpl w:val="4A0C0B16"/>
@@ -4488,7 +5861,7 @@
       </w:rPr>
     </w:lvl>
   </w:abstractNum>
-  <w:abstractNum w:abstractNumId="10" w15:restartNumberingAfterBreak="0">
+  <w:abstractNum w:abstractNumId="11" w15:restartNumberingAfterBreak="0">
     <w:nsid w:val="45A621EE"/>
     <w:multiLevelType w:val="multilevel"/>
     <w:tmpl w:val="B4605350"/>
@@ -4601,7 +5974,122 @@
       </w:rPr>
     </w:lvl>
   </w:abstractNum>
-  <w:abstractNum w:abstractNumId="11" w15:restartNumberingAfterBreak="0">
+  <w:abstractNum w:abstractNumId="12" w15:restartNumberingAfterBreak="0">
+    <w:nsid w:val="49E52C6A"/>
+    <w:multiLevelType w:val="multilevel"/>
+    <w:tmpl w:val="2AD2156C"/>
+    <w:lvl w:ilvl="0">
+      <w:start w:val="1"/>
+      <w:numFmt w:val="decimal"/>
+      <w:lvlText w:val="%1."/>
+      <w:lvlJc w:val="left"/>
+      <w:pPr>
+        <w:ind w:left="1578" w:hanging="360"/>
+      </w:pPr>
+      <w:rPr>
+        <w:vertAlign w:val="baseline"/>
+      </w:rPr>
+    </w:lvl>
+    <w:lvl w:ilvl="1">
+      <w:start w:val="1"/>
+      <w:numFmt w:val="decimal"/>
+      <w:lvlText w:val="%1.%2"/>
+      <w:lvlJc w:val="left"/>
+      <w:pPr>
+        <w:ind w:left="1578" w:hanging="360"/>
+      </w:pPr>
+      <w:rPr>
+        <w:sz w:val="24"/>
+        <w:szCs w:val="24"/>
+        <w:vertAlign w:val="baseline"/>
+      </w:rPr>
+    </w:lvl>
+    <w:lvl w:ilvl="2">
+      <w:start w:val="1"/>
+      <w:numFmt w:val="bullet"/>
+      <w:lvlText w:val="■"/>
+      <w:lvlJc w:val="left"/>
+      <w:pPr>
+        <w:ind w:left="1938" w:hanging="720"/>
+      </w:pPr>
+      <w:rPr>
+        <w:vertAlign w:val="baseline"/>
+      </w:rPr>
+    </w:lvl>
+    <w:lvl w:ilvl="3">
+      <w:start w:val="1"/>
+      <w:numFmt w:val="decimal"/>
+      <w:lvlText w:val="%1.%2.■.%4"/>
+      <w:lvlJc w:val="left"/>
+      <w:pPr>
+        <w:ind w:left="1938" w:hanging="720"/>
+      </w:pPr>
+      <w:rPr>
+        <w:vertAlign w:val="baseline"/>
+      </w:rPr>
+    </w:lvl>
+    <w:lvl w:ilvl="4">
+      <w:start w:val="1"/>
+      <w:numFmt w:val="decimal"/>
+      <w:lvlText w:val="%1.%2.■.%4.%5"/>
+      <w:lvlJc w:val="left"/>
+      <w:pPr>
+        <w:ind w:left="2298" w:hanging="1080"/>
+      </w:pPr>
+      <w:rPr>
+        <w:vertAlign w:val="baseline"/>
+      </w:rPr>
+    </w:lvl>
+    <w:lvl w:ilvl="5">
+      <w:start w:val="1"/>
+      <w:numFmt w:val="decimal"/>
+      <w:lvlText w:val="%1.%2.■.%4.%5.%6"/>
+      <w:lvlJc w:val="left"/>
+      <w:pPr>
+        <w:ind w:left="2298" w:hanging="1080"/>
+      </w:pPr>
+      <w:rPr>
+        <w:vertAlign w:val="baseline"/>
+      </w:rPr>
+    </w:lvl>
+    <w:lvl w:ilvl="6">
+      <w:start w:val="1"/>
+      <w:numFmt w:val="decimal"/>
+      <w:lvlText w:val="%1.%2.■.%4.%5.%6.%7"/>
+      <w:lvlJc w:val="left"/>
+      <w:pPr>
+        <w:ind w:left="2658" w:hanging="1440"/>
+      </w:pPr>
+      <w:rPr>
+        <w:vertAlign w:val="baseline"/>
+      </w:rPr>
+    </w:lvl>
+    <w:lvl w:ilvl="7">
+      <w:start w:val="1"/>
+      <w:numFmt w:val="decimal"/>
+      <w:lvlText w:val="%1.%2.■.%4.%5.%6.%7.%8"/>
+      <w:lvlJc w:val="left"/>
+      <w:pPr>
+        <w:ind w:left="2658" w:hanging="1440"/>
+      </w:pPr>
+      <w:rPr>
+        <w:vertAlign w:val="baseline"/>
+      </w:rPr>
+    </w:lvl>
+    <w:lvl w:ilvl="8">
+      <w:start w:val="1"/>
+      <w:numFmt w:val="decimal"/>
+      <w:lvlText w:val="%1.%2.■.%4.%5.%6.%7.%8.%9"/>
+      <w:lvlJc w:val="left"/>
+      <w:pPr>
+        <w:ind w:left="3018" w:hanging="1800"/>
+      </w:pPr>
+      <w:rPr>
+        <w:vertAlign w:val="baseline"/>
+      </w:rPr>
+    </w:lvl>
+  </w:abstractNum>
+  <w:abstractNum w:abstractNumId="13" w15:restartNumberingAfterBreak="0">
     <w:nsid w:val="51F57D80"/>
     <w:multiLevelType w:val="hybridMultilevel"/>
     <w:tmpl w:val="60C2498E"/>
@@ -4690,7 +6178,7 @@
       </w:pPr>
     </w:lvl>
   </w:abstractNum>
-  <w:abstractNum w:abstractNumId="12" w15:restartNumberingAfterBreak="0">
+  <w:abstractNum w:abstractNumId="14" w15:restartNumberingAfterBreak="0">
     <w:nsid w:val="568D397F"/>
     <w:multiLevelType w:val="multilevel"/>
     <w:tmpl w:val="7B7A8F9A"/>
@@ -4811,7 +6299,7 @@
       </w:rPr>
     </w:lvl>
   </w:abstractNum>
-  <w:abstractNum w:abstractNumId="13" w15:restartNumberingAfterBreak="0">
+  <w:abstractNum w:abstractNumId="15" w15:restartNumberingAfterBreak="0">
     <w:nsid w:val="60851347"/>
     <w:multiLevelType w:val="multilevel"/>
     <w:tmpl w:val="7A50D0BE"/>
@@ -4924,7 +6412,7 @@
       </w:rPr>
     </w:lvl>
   </w:abstractNum>
-  <w:abstractNum w:abstractNumId="14" w15:restartNumberingAfterBreak="0">
+  <w:abstractNum w:abstractNumId="16" w15:restartNumberingAfterBreak="0">
     <w:nsid w:val="60BD06B0"/>
     <w:multiLevelType w:val="multilevel"/>
     <w:tmpl w:val="93466942"/>
@@ -5037,7 +6525,7 @@
       </w:rPr>
     </w:lvl>
   </w:abstractNum>
-  <w:abstractNum w:abstractNumId="15" w15:restartNumberingAfterBreak="0">
+  <w:abstractNum w:abstractNumId="17" w15:restartNumberingAfterBreak="0">
     <w:nsid w:val="65D741DF"/>
     <w:multiLevelType w:val="multilevel"/>
     <w:tmpl w:val="7BB8B3F2"/>
@@ -5150,7 +6638,7 @@
       </w:rPr>
     </w:lvl>
   </w:abstractNum>
-  <w:abstractNum w:abstractNumId="16" w15:restartNumberingAfterBreak="0">
+  <w:abstractNum w:abstractNumId="18" w15:restartNumberingAfterBreak="0">
     <w:nsid w:val="6DC90990"/>
     <w:multiLevelType w:val="multilevel"/>
     <w:tmpl w:val="7B7A8F9A"/>
@@ -5271,7 +6759,7 @@
       </w:rPr>
     </w:lvl>
   </w:abstractNum>
-  <w:abstractNum w:abstractNumId="17" w15:restartNumberingAfterBreak="0">
+  <w:abstractNum w:abstractNumId="19" w15:restartNumberingAfterBreak="0">
     <w:nsid w:val="72697478"/>
     <w:multiLevelType w:val="multilevel"/>
     <w:tmpl w:val="7B7A8F9A"/>
@@ -5392,7 +6880,7 @@
       </w:rPr>
     </w:lvl>
   </w:abstractNum>
-  <w:abstractNum w:abstractNumId="18" w15:restartNumberingAfterBreak="0">
+  <w:abstractNum w:abstractNumId="20" w15:restartNumberingAfterBreak="0">
     <w:nsid w:val="77D904F2"/>
     <w:multiLevelType w:val="multilevel"/>
     <w:tmpl w:val="BF081B18"/>
@@ -5505,7 +6993,7 @@
       </w:rPr>
     </w:lvl>
   </w:abstractNum>
-  <w:abstractNum w:abstractNumId="19" w15:restartNumberingAfterBreak="0">
+  <w:abstractNum w:abstractNumId="21" w15:restartNumberingAfterBreak="0">
     <w:nsid w:val="7CAE7FAC"/>
     <w:multiLevelType w:val="multilevel"/>
     <w:tmpl w:val="7B7A8F9A"/>
@@ -5627,64 +7115,122 @@
     </w:lvl>
   </w:abstractNum>
   <w:num w:numId="1">
+    <w:abstractNumId w:val="8"/>
+  </w:num>
+  <w:num w:numId="2">
+    <w:abstractNumId w:val="20"/>
+  </w:num>
+  <w:num w:numId="3">
     <w:abstractNumId w:val="7"/>
   </w:num>
-  <w:num w:numId="2">
-    <w:abstractNumId w:val="18"/>
-  </w:num>
-  <w:num w:numId="3">
-    <w:abstractNumId w:val="6"/>
-  </w:num>
   <w:num w:numId="4">
-    <w:abstractNumId w:val="19"/>
+    <w:abstractNumId w:val="21"/>
   </w:num>
   <w:num w:numId="5">
     <w:abstractNumId w:val="0"/>
   </w:num>
   <w:num w:numId="6">
-    <w:abstractNumId w:val="13"/>
+    <w:abstractNumId w:val="15"/>
   </w:num>
   <w:num w:numId="7">
-    <w:abstractNumId w:val="3"/>
+    <w:abstractNumId w:val="4"/>
   </w:num>
   <w:num w:numId="8">
-    <w:abstractNumId w:val="16"/>
+    <w:abstractNumId w:val="18"/>
   </w:num>
   <w:num w:numId="9">
     <w:abstractNumId w:val="2"/>
   </w:num>
   <w:num w:numId="10">
+    <w:abstractNumId w:val="19"/>
+  </w:num>
+  <w:num w:numId="11">
+    <w:abstractNumId w:val="5"/>
+  </w:num>
+  <w:num w:numId="12">
+    <w:abstractNumId w:val="14"/>
+  </w:num>
+  <w:num w:numId="13">
+    <w:abstractNumId w:val="6"/>
+  </w:num>
+  <w:num w:numId="14">
+    <w:abstractNumId w:val="13"/>
+  </w:num>
+  <w:num w:numId="15">
+    <w:abstractNumId w:val="16"/>
+  </w:num>
+  <w:num w:numId="16">
     <w:abstractNumId w:val="17"/>
   </w:num>
-  <w:num w:numId="11">
-    <w:abstractNumId w:val="4"/>
-  </w:num>
-  <w:num w:numId="12">
-    <w:abstractNumId w:val="12"/>
-  </w:num>
-  <w:num w:numId="13">
-    <w:abstractNumId w:val="5"/>
-  </w:num>
-  <w:num w:numId="14">
-    <w:abstractNumId w:val="11"/>
-  </w:num>
-  <w:num w:numId="15">
-    <w:abstractNumId w:val="14"/>
-  </w:num>
-  <w:num w:numId="16">
-    <w:abstractNumId w:val="15"/>
-  </w:num>
   <w:num w:numId="17">
-    <w:abstractNumId w:val="8"/>
+    <w:abstractNumId w:val="9"/>
   </w:num>
   <w:num w:numId="18">
-    <w:abstractNumId w:val="9"/>
+    <w:abstractNumId w:val="10"/>
   </w:num>
   <w:num w:numId="19">
-    <w:abstractNumId w:val="10"/>
+    <w:abstractNumId w:val="11"/>
   </w:num>
   <w:num w:numId="20">
     <w:abstractNumId w:val="1"/>
+  </w:num>
+  <w:num w:numId="21">
+    <w:abstractNumId w:val="3"/>
+    <w:lvlOverride w:ilvl="0">
+      <w:startOverride w:val="1"/>
+    </w:lvlOverride>
+    <w:lvlOverride w:ilvl="1">
+      <w:startOverride w:val="1"/>
+    </w:lvlOverride>
+    <w:lvlOverride w:ilvl="2">
+      <w:startOverride w:val="1"/>
+    </w:lvlOverride>
+    <w:lvlOverride w:ilvl="3">
+      <w:startOverride w:val="1"/>
+    </w:lvlOverride>
+    <w:lvlOverride w:ilvl="4">
+      <w:startOverride w:val="1"/>
+    </w:lvlOverride>
+    <w:lvlOverride w:ilvl="5">
+      <w:startOverride w:val="1"/>
+    </w:lvlOverride>
+    <w:lvlOverride w:ilvl="6">
+      <w:startOverride w:val="1"/>
+    </w:lvlOverride>
+    <w:lvlOverride w:ilvl="7">
+      <w:startOverride w:val="1"/>
+    </w:lvlOverride>
+    <w:lvlOverride w:ilvl="8">
+      <w:startOverride w:val="1"/>
+    </w:lvlOverride>
+  </w:num>
+  <w:num w:numId="22">
+    <w:abstractNumId w:val="12"/>
+    <w:lvlOverride w:ilvl="0">
+      <w:startOverride w:val="1"/>
+    </w:lvlOverride>
+    <w:lvlOverride w:ilvl="1">
+      <w:startOverride w:val="1"/>
+    </w:lvlOverride>
+    <w:lvlOverride w:ilvl="2"/>
+    <w:lvlOverride w:ilvl="3">
+      <w:startOverride w:val="1"/>
+    </w:lvlOverride>
+    <w:lvlOverride w:ilvl="4">
+      <w:startOverride w:val="1"/>
+    </w:lvlOverride>
+    <w:lvlOverride w:ilvl="5">
+      <w:startOverride w:val="1"/>
+    </w:lvlOverride>
+    <w:lvlOverride w:ilvl="6">
+      <w:startOverride w:val="1"/>
+    </w:lvlOverride>
+    <w:lvlOverride w:ilvl="7">
+      <w:startOverride w:val="1"/>
+    </w:lvlOverride>
+    <w:lvlOverride w:ilvl="8">
+      <w:startOverride w:val="1"/>
+    </w:lvlOverride>
   </w:num>
 </w:numbering>
 </file>
@@ -6087,6 +7633,54 @@
   <w:style w:type="paragraph" w:default="1" w:styleId="Normal">
     <w:name w:val="Normal"/>
     <w:qFormat/>
+    <w:rsid w:val="00C84153"/>
+  </w:style>
+  <w:style w:type="paragraph" w:styleId="Ttulo1">
+    <w:name w:val="heading 1"/>
+    <w:basedOn w:val="Normal"/>
+    <w:next w:val="Normal"/>
+    <w:link w:val="Ttulo1Car"/>
+    <w:uiPriority w:val="9"/>
+    <w:qFormat/>
+    <w:rsid w:val="00C84153"/>
+    <w:pPr>
+      <w:keepNext/>
+      <w:keepLines/>
+      <w:spacing w:before="480" w:after="120" w:line="360" w:lineRule="auto"/>
+      <w:jc w:val="both"/>
+      <w:outlineLvl w:val="0"/>
+    </w:pPr>
+    <w:rPr>
+      <w:rFonts w:ascii="Times New Roman" w:eastAsia="Times New Roman" w:hAnsi="Times New Roman" w:cs="Times New Roman"/>
+      <w:b/>
+      <w:sz w:val="48"/>
+      <w:szCs w:val="48"/>
+      <w:lang w:eastAsia="es-PE"/>
+    </w:rPr>
+  </w:style>
+  <w:style w:type="paragraph" w:styleId="Ttulo2">
+    <w:name w:val="heading 2"/>
+    <w:basedOn w:val="Normal"/>
+    <w:next w:val="Normal"/>
+    <w:link w:val="Ttulo2Car"/>
+    <w:uiPriority w:val="9"/>
+    <w:unhideWhenUsed/>
+    <w:qFormat/>
+    <w:rsid w:val="00C84153"/>
+    <w:pPr>
+      <w:keepNext/>
+      <w:keepLines/>
+      <w:spacing w:before="360" w:after="80" w:line="360" w:lineRule="auto"/>
+      <w:jc w:val="both"/>
+      <w:outlineLvl w:val="1"/>
+    </w:pPr>
+    <w:rPr>
+      <w:rFonts w:ascii="Times New Roman" w:eastAsia="Times New Roman" w:hAnsi="Times New Roman" w:cs="Times New Roman"/>
+      <w:b/>
+      <w:sz w:val="36"/>
+      <w:szCs w:val="36"/>
+      <w:lang w:eastAsia="es-PE"/>
+    </w:rPr>
   </w:style>
   <w:style w:type="character" w:default="1" w:styleId="Fuentedeprrafopredeter">
     <w:name w:val="Default Paragraph Font"/>
@@ -6168,6 +7762,91 @@
     <w:pPr>
       <w:ind w:left="720"/>
       <w:contextualSpacing/>
+    </w:pPr>
+  </w:style>
+  <w:style w:type="character" w:customStyle="1" w:styleId="Ttulo1Car">
+    <w:name w:val="Título 1 Car"/>
+    <w:basedOn w:val="Fuentedeprrafopredeter"/>
+    <w:link w:val="Ttulo1"/>
+    <w:uiPriority w:val="9"/>
+    <w:rsid w:val="00C84153"/>
+    <w:rPr>
+      <w:rFonts w:ascii="Times New Roman" w:eastAsia="Times New Roman" w:hAnsi="Times New Roman" w:cs="Times New Roman"/>
+      <w:b/>
+      <w:sz w:val="48"/>
+      <w:szCs w:val="48"/>
+      <w:lang w:eastAsia="es-PE"/>
+    </w:rPr>
+  </w:style>
+  <w:style w:type="character" w:customStyle="1" w:styleId="Ttulo2Car">
+    <w:name w:val="Título 2 Car"/>
+    <w:basedOn w:val="Fuentedeprrafopredeter"/>
+    <w:link w:val="Ttulo2"/>
+    <w:uiPriority w:val="9"/>
+    <w:rsid w:val="00C84153"/>
+    <w:rPr>
+      <w:rFonts w:ascii="Times New Roman" w:eastAsia="Times New Roman" w:hAnsi="Times New Roman" w:cs="Times New Roman"/>
+      <w:b/>
+      <w:sz w:val="36"/>
+      <w:szCs w:val="36"/>
+      <w:lang w:eastAsia="es-PE"/>
+    </w:rPr>
+  </w:style>
+  <w:style w:type="character" w:styleId="Hipervnculo">
+    <w:name w:val="Hyperlink"/>
+    <w:basedOn w:val="Fuentedeprrafopredeter"/>
+    <w:uiPriority w:val="99"/>
+    <w:unhideWhenUsed/>
+    <w:rsid w:val="00C84153"/>
+    <w:rPr>
+      <w:color w:val="0563C1" w:themeColor="hyperlink"/>
+      <w:u w:val="single"/>
+    </w:rPr>
+  </w:style>
+  <w:style w:type="paragraph" w:styleId="TtuloTDC">
+    <w:name w:val="TOC Heading"/>
+    <w:basedOn w:val="Ttulo1"/>
+    <w:next w:val="Normal"/>
+    <w:uiPriority w:val="39"/>
+    <w:unhideWhenUsed/>
+    <w:qFormat/>
+    <w:rsid w:val="00395422"/>
+    <w:pPr>
+      <w:spacing w:before="240" w:after="0" w:line="259" w:lineRule="auto"/>
+      <w:jc w:val="left"/>
+      <w:outlineLvl w:val="9"/>
+    </w:pPr>
+    <w:rPr>
+      <w:rFonts w:asciiTheme="majorHAnsi" w:eastAsiaTheme="majorEastAsia" w:hAnsiTheme="majorHAnsi" w:cstheme="majorBidi"/>
+      <w:b w:val="0"/>
+      <w:color w:val="2F5496" w:themeColor="accent1" w:themeShade="BF"/>
+      <w:sz w:val="32"/>
+      <w:szCs w:val="32"/>
+    </w:rPr>
+  </w:style>
+  <w:style w:type="paragraph" w:styleId="TDC1">
+    <w:name w:val="toc 1"/>
+    <w:basedOn w:val="Normal"/>
+    <w:next w:val="Normal"/>
+    <w:autoRedefine/>
+    <w:uiPriority w:val="39"/>
+    <w:unhideWhenUsed/>
+    <w:rsid w:val="00395422"/>
+    <w:pPr>
+      <w:spacing w:after="100"/>
+    </w:pPr>
+  </w:style>
+  <w:style w:type="paragraph" w:styleId="TDC2">
+    <w:name w:val="toc 2"/>
+    <w:basedOn w:val="Normal"/>
+    <w:next w:val="Normal"/>
+    <w:autoRedefine/>
+    <w:uiPriority w:val="39"/>
+    <w:unhideWhenUsed/>
+    <w:rsid w:val="00395422"/>
+    <w:pPr>
+      <w:spacing w:after="100"/>
+      <w:ind w:left="220"/>
     </w:pPr>
   </w:style>
 </w:styles>
@@ -6466,4 +8145,16 @@
     </a:ext>
   </a:extLst>
 </a:theme>
+</file>
+
+<file path=customXml/item1.xml><?xml version="1.0" encoding="utf-8"?>
+<b:Sources xmlns:b="http://schemas.openxmlformats.org/officeDocument/2006/bibliography" xmlns="http://schemas.openxmlformats.org/officeDocument/2006/bibliography" SelectedStyle="\APASixthEditionOfficeOnline.xsl" StyleName="APA" Version="6"/>
+</file>
+
+<file path=customXml/itemProps1.xml><?xml version="1.0" encoding="utf-8"?>
+<ds:datastoreItem xmlns:ds="http://schemas.openxmlformats.org/officeDocument/2006/customXml" ds:itemID="{E4ABA185-7329-4688-BAFD-FE0836EC96E6}">
+  <ds:schemaRefs>
+    <ds:schemaRef ds:uri="http://schemas.openxmlformats.org/officeDocument/2006/bibliography"/>
+  </ds:schemaRefs>
+</ds:datastoreItem>
 </file>
</xml_diff>